<commit_message>
Fix typo, cooked resume
</commit_message>
<xml_diff>
--- a/public/anh-resume.docx
+++ b/public/anh-resume.docx
@@ -174,6 +174,7 @@
           <w:szCs w:val="24"/>
         </w:rPr>
       </w:pPr>
+      <w:proofErr w:type="spellStart"/>
       <w:r>
         <w:rPr>
           <w:rFonts w:ascii="Inter" w:eastAsia="Hiragino Sans W4" w:hAnsi="Inter" w:cs="Segoe UI"/>
@@ -182,7 +183,18 @@
           <w:sz w:val="24"/>
           <w:szCs w:val="24"/>
         </w:rPr>
-        <w:t>SimWell (Laval, QC.)</w:t>
+        <w:t>SimWell</w:t>
+      </w:r>
+      <w:proofErr w:type="spellEnd"/>
+      <w:r>
+        <w:rPr>
+          <w:rFonts w:ascii="Inter" w:eastAsia="Hiragino Sans W4" w:hAnsi="Inter" w:cs="Segoe UI"/>
+          <w:b w:val="0"/>
+          <w:bCs w:val="0"/>
+          <w:sz w:val="24"/>
+          <w:szCs w:val="24"/>
+        </w:rPr>
+        <w:t xml:space="preserve"> (Laval, QC.)</w:t>
       </w:r>
     </w:p>
     <w:p>
@@ -338,7 +350,47 @@
           <w:sz w:val="22"/>
           <w:szCs w:val="22"/>
         </w:rPr>
-        <w:t>Developed a new authentication micro-service platform using Nestjs and gRPC.</w:t>
+        <w:t xml:space="preserve">Developed a new authentication micro-service platform using </w:t>
+      </w:r>
+      <w:proofErr w:type="spellStart"/>
+      <w:r>
+        <w:rPr>
+          <w:rFonts w:ascii="Inter" w:eastAsia="Hiragino Sans W4" w:hAnsi="Inter"/>
+          <w:color w:val="3B3838" w:themeColor="background2" w:themeShade="40"/>
+          <w:sz w:val="22"/>
+          <w:szCs w:val="22"/>
+        </w:rPr>
+        <w:t>Nestjs</w:t>
+      </w:r>
+      <w:proofErr w:type="spellEnd"/>
+      <w:r>
+        <w:rPr>
+          <w:rFonts w:ascii="Inter" w:eastAsia="Hiragino Sans W4" w:hAnsi="Inter"/>
+          <w:color w:val="3B3838" w:themeColor="background2" w:themeShade="40"/>
+          <w:sz w:val="22"/>
+          <w:szCs w:val="22"/>
+        </w:rPr>
+        <w:t xml:space="preserve"> and </w:t>
+      </w:r>
+      <w:proofErr w:type="spellStart"/>
+      <w:r>
+        <w:rPr>
+          <w:rFonts w:ascii="Inter" w:eastAsia="Hiragino Sans W4" w:hAnsi="Inter"/>
+          <w:color w:val="3B3838" w:themeColor="background2" w:themeShade="40"/>
+          <w:sz w:val="22"/>
+          <w:szCs w:val="22"/>
+        </w:rPr>
+        <w:t>gRPC</w:t>
+      </w:r>
+      <w:proofErr w:type="spellEnd"/>
+      <w:r>
+        <w:rPr>
+          <w:rFonts w:ascii="Inter" w:eastAsia="Hiragino Sans W4" w:hAnsi="Inter"/>
+          <w:color w:val="3B3838" w:themeColor="background2" w:themeShade="40"/>
+          <w:sz w:val="22"/>
+          <w:szCs w:val="22"/>
+        </w:rPr>
+        <w:t>.</w:t>
       </w:r>
     </w:p>
     <w:p>
@@ -598,7 +650,25 @@
           <w:sz w:val="22"/>
           <w:szCs w:val="22"/>
         </w:rPr>
-        <w:t xml:space="preserve">FGO Gacha Simulator – </w:t>
+        <w:t xml:space="preserve">FGO </w:t>
+      </w:r>
+      <w:proofErr w:type="spellStart"/>
+      <w:r>
+        <w:rPr>
+          <w:rFonts w:ascii="Inter" w:eastAsia="Hiragino Sans W4" w:hAnsi="Inter"/>
+          <w:sz w:val="22"/>
+          <w:szCs w:val="22"/>
+        </w:rPr>
+        <w:t>Gacha</w:t>
+      </w:r>
+      <w:proofErr w:type="spellEnd"/>
+      <w:r>
+        <w:rPr>
+          <w:rFonts w:ascii="Inter" w:eastAsia="Hiragino Sans W4" w:hAnsi="Inter"/>
+          <w:sz w:val="22"/>
+          <w:szCs w:val="22"/>
+        </w:rPr>
+        <w:t xml:space="preserve"> Simulator – </w:t>
       </w:r>
       <w:hyperlink r:id="rId8" w:history="1">
         <w:r>
@@ -625,7 +695,43 @@
           <w:sz w:val="22"/>
           <w:szCs w:val="22"/>
         </w:rPr>
-        <w:t>, Nextjs, Docker, Github Actions, Nginx</w:t>
+        <w:t xml:space="preserve">, </w:t>
+      </w:r>
+      <w:proofErr w:type="spellStart"/>
+      <w:r>
+        <w:rPr>
+          <w:rFonts w:ascii="Inter" w:eastAsia="Hiragino Sans W4" w:hAnsi="Inter"/>
+          <w:sz w:val="22"/>
+          <w:szCs w:val="22"/>
+        </w:rPr>
+        <w:t>Nextjs</w:t>
+      </w:r>
+      <w:proofErr w:type="spellEnd"/>
+      <w:r>
+        <w:rPr>
+          <w:rFonts w:ascii="Inter" w:eastAsia="Hiragino Sans W4" w:hAnsi="Inter"/>
+          <w:sz w:val="22"/>
+          <w:szCs w:val="22"/>
+        </w:rPr>
+        <w:t xml:space="preserve">, Docker, </w:t>
+      </w:r>
+      <w:proofErr w:type="spellStart"/>
+      <w:r>
+        <w:rPr>
+          <w:rFonts w:ascii="Inter" w:eastAsia="Hiragino Sans W4" w:hAnsi="Inter"/>
+          <w:sz w:val="22"/>
+          <w:szCs w:val="22"/>
+        </w:rPr>
+        <w:t>Github</w:t>
+      </w:r>
+      <w:proofErr w:type="spellEnd"/>
+      <w:r>
+        <w:rPr>
+          <w:rFonts w:ascii="Inter" w:eastAsia="Hiragino Sans W4" w:hAnsi="Inter"/>
+          <w:sz w:val="22"/>
+          <w:szCs w:val="22"/>
+        </w:rPr>
+        <w:t xml:space="preserve"> Actions, Nginx</w:t>
       </w:r>
       <w:r>
         <w:rPr>
@@ -812,7 +918,7 @@
             <w:sz w:val="22"/>
             <w:szCs w:val="22"/>
           </w:rPr>
-          <w:t>https://scripts.aaanh.app</w:t>
+          <w:t>https://script.aaanh.app/</w:t>
         </w:r>
       </w:hyperlink>
       <w:r>
@@ -829,7 +935,25 @@
           <w:sz w:val="22"/>
           <w:szCs w:val="22"/>
         </w:rPr>
-        <w:t>(Rust, automation, bash, pwsh scripting)</w:t>
+        <w:t xml:space="preserve">(Rust, automation, bash, </w:t>
+      </w:r>
+      <w:proofErr w:type="spellStart"/>
+      <w:r>
+        <w:rPr>
+          <w:rFonts w:ascii="Inter" w:eastAsia="Hiragino Sans W4" w:hAnsi="Inter"/>
+          <w:sz w:val="22"/>
+          <w:szCs w:val="22"/>
+        </w:rPr>
+        <w:t>pwsh</w:t>
+      </w:r>
+      <w:proofErr w:type="spellEnd"/>
+      <w:r>
+        <w:rPr>
+          <w:rFonts w:ascii="Inter" w:eastAsia="Hiragino Sans W4" w:hAnsi="Inter"/>
+          <w:sz w:val="22"/>
+          <w:szCs w:val="22"/>
+        </w:rPr>
+        <w:t xml:space="preserve"> scripting)</w:t>
       </w:r>
     </w:p>
     <w:p>
@@ -878,7 +1002,61 @@
           <w:sz w:val="22"/>
           <w:szCs w:val="22"/>
         </w:rPr>
-        <w:t>(Nextjs, Tailwindcss, SanityCMS)</w:t>
+        <w:t>(</w:t>
+      </w:r>
+      <w:proofErr w:type="spellStart"/>
+      <w:r>
+        <w:rPr>
+          <w:rFonts w:ascii="Inter" w:eastAsia="Hiragino Sans W4" w:hAnsi="Inter"/>
+          <w:sz w:val="22"/>
+          <w:szCs w:val="22"/>
+        </w:rPr>
+        <w:t>Nextjs</w:t>
+      </w:r>
+      <w:proofErr w:type="spellEnd"/>
+      <w:r>
+        <w:rPr>
+          <w:rFonts w:ascii="Inter" w:eastAsia="Hiragino Sans W4" w:hAnsi="Inter"/>
+          <w:sz w:val="22"/>
+          <w:szCs w:val="22"/>
+        </w:rPr>
+        <w:t xml:space="preserve">, </w:t>
+      </w:r>
+      <w:proofErr w:type="spellStart"/>
+      <w:r>
+        <w:rPr>
+          <w:rFonts w:ascii="Inter" w:eastAsia="Hiragino Sans W4" w:hAnsi="Inter"/>
+          <w:sz w:val="22"/>
+          <w:szCs w:val="22"/>
+        </w:rPr>
+        <w:t>Tailwindcss</w:t>
+      </w:r>
+      <w:proofErr w:type="spellEnd"/>
+      <w:r>
+        <w:rPr>
+          <w:rFonts w:ascii="Inter" w:eastAsia="Hiragino Sans W4" w:hAnsi="Inter"/>
+          <w:sz w:val="22"/>
+          <w:szCs w:val="22"/>
+        </w:rPr>
+        <w:t xml:space="preserve">, </w:t>
+      </w:r>
+      <w:proofErr w:type="spellStart"/>
+      <w:r>
+        <w:rPr>
+          <w:rFonts w:ascii="Inter" w:eastAsia="Hiragino Sans W4" w:hAnsi="Inter"/>
+          <w:sz w:val="22"/>
+          <w:szCs w:val="22"/>
+        </w:rPr>
+        <w:t>SanityCMS</w:t>
+      </w:r>
+      <w:proofErr w:type="spellEnd"/>
+      <w:r>
+        <w:rPr>
+          <w:rFonts w:ascii="Inter" w:eastAsia="Hiragino Sans W4" w:hAnsi="Inter"/>
+          <w:sz w:val="22"/>
+          <w:szCs w:val="22"/>
+        </w:rPr>
+        <w:t>)</w:t>
       </w:r>
     </w:p>
     <w:p>
@@ -918,7 +1096,23 @@
           <w:sz w:val="22"/>
           <w:szCs w:val="22"/>
         </w:rPr>
-        <w:t>Languages: TypeScript, Java, C, C++, Python, Go, Rust, HTML, CSS, PowerShell, bash.</w:t>
+        <w:t xml:space="preserve">Languages: TypeScript, Java, C, C++, </w:t>
+      </w:r>
+      <w:r>
+        <w:rPr>
+          <w:rFonts w:ascii="Inter" w:eastAsia="Hiragino Sans W4" w:hAnsi="Inter"/>
+          <w:sz w:val="22"/>
+          <w:szCs w:val="22"/>
+        </w:rPr>
+        <w:t>Golang, Python</w:t>
+      </w:r>
+      <w:r>
+        <w:rPr>
+          <w:rFonts w:ascii="Inter" w:eastAsia="Hiragino Sans W4" w:hAnsi="Inter"/>
+          <w:sz w:val="22"/>
+          <w:szCs w:val="22"/>
+        </w:rPr>
+        <w:t>, Rust, HTML, CSS, PowerShell, bash.</w:t>
       </w:r>
     </w:p>
     <w:p>
@@ -940,7 +1134,43 @@
           <w:sz w:val="22"/>
           <w:szCs w:val="22"/>
         </w:rPr>
-        <w:t>Platforms: Linux, Windows, macOS, qemu, Hyper-V, Docker, cri-o, kubernetes, helm, Ansible.</w:t>
+        <w:t xml:space="preserve">Platform: Linux, Windows, macOS, </w:t>
+      </w:r>
+      <w:proofErr w:type="spellStart"/>
+      <w:r>
+        <w:rPr>
+          <w:rFonts w:ascii="Inter" w:eastAsia="Hiragino Sans W4" w:hAnsi="Inter"/>
+          <w:sz w:val="22"/>
+          <w:szCs w:val="22"/>
+        </w:rPr>
+        <w:t>qemu</w:t>
+      </w:r>
+      <w:proofErr w:type="spellEnd"/>
+      <w:r>
+        <w:rPr>
+          <w:rFonts w:ascii="Inter" w:eastAsia="Hiragino Sans W4" w:hAnsi="Inter"/>
+          <w:sz w:val="22"/>
+          <w:szCs w:val="22"/>
+        </w:rPr>
+        <w:t xml:space="preserve">, Hyper-V, Docker, cri-o, </w:t>
+      </w:r>
+      <w:proofErr w:type="spellStart"/>
+      <w:r>
+        <w:rPr>
+          <w:rFonts w:ascii="Inter" w:eastAsia="Hiragino Sans W4" w:hAnsi="Inter"/>
+          <w:sz w:val="22"/>
+          <w:szCs w:val="22"/>
+        </w:rPr>
+        <w:t>kubernetes</w:t>
+      </w:r>
+      <w:proofErr w:type="spellEnd"/>
+      <w:r>
+        <w:rPr>
+          <w:rFonts w:ascii="Inter" w:eastAsia="Hiragino Sans W4" w:hAnsi="Inter"/>
+          <w:sz w:val="22"/>
+          <w:szCs w:val="22"/>
+        </w:rPr>
+        <w:t>, helm, Ansible.</w:t>
       </w:r>
     </w:p>
     <w:p>
@@ -962,7 +1192,25 @@
           <w:sz w:val="22"/>
           <w:szCs w:val="22"/>
         </w:rPr>
-        <w:t>Networking: nginx, calico, caddy, firewalld.</w:t>
+        <w:t xml:space="preserve">Networking: nginx, calico, caddy, </w:t>
+      </w:r>
+      <w:proofErr w:type="spellStart"/>
+      <w:r>
+        <w:rPr>
+          <w:rFonts w:ascii="Inter" w:eastAsia="Hiragino Sans W4" w:hAnsi="Inter"/>
+          <w:sz w:val="22"/>
+          <w:szCs w:val="22"/>
+        </w:rPr>
+        <w:t>firewalld</w:t>
+      </w:r>
+      <w:proofErr w:type="spellEnd"/>
+      <w:r>
+        <w:rPr>
+          <w:rFonts w:ascii="Inter" w:eastAsia="Hiragino Sans W4" w:hAnsi="Inter"/>
+          <w:sz w:val="22"/>
+          <w:szCs w:val="22"/>
+        </w:rPr>
+        <w:t>.</w:t>
       </w:r>
     </w:p>
     <w:p>
@@ -984,7 +1232,25 @@
           <w:sz w:val="22"/>
           <w:szCs w:val="22"/>
         </w:rPr>
-        <w:t>Security: (m)TLS, OAuth2, SAML2, jwt, OIDC.</w:t>
+        <w:t xml:space="preserve">Security: (m)TLS, OAuth2, SAML2, </w:t>
+      </w:r>
+      <w:proofErr w:type="spellStart"/>
+      <w:r>
+        <w:rPr>
+          <w:rFonts w:ascii="Inter" w:eastAsia="Hiragino Sans W4" w:hAnsi="Inter"/>
+          <w:sz w:val="22"/>
+          <w:szCs w:val="22"/>
+        </w:rPr>
+        <w:t>jwt</w:t>
+      </w:r>
+      <w:proofErr w:type="spellEnd"/>
+      <w:r>
+        <w:rPr>
+          <w:rFonts w:ascii="Inter" w:eastAsia="Hiragino Sans W4" w:hAnsi="Inter"/>
+          <w:sz w:val="22"/>
+          <w:szCs w:val="22"/>
+        </w:rPr>
+        <w:t>, OIDC.</w:t>
       </w:r>
     </w:p>
     <w:p>
@@ -1006,7 +1272,153 @@
           <w:sz w:val="22"/>
           <w:szCs w:val="22"/>
         </w:rPr>
-        <w:t>Database: postgres, mysql, CodmosDB, mariadb, redis, memcache.</w:t>
+        <w:t xml:space="preserve">Data: </w:t>
+      </w:r>
+      <w:proofErr w:type="spellStart"/>
+      <w:r>
+        <w:rPr>
+          <w:rFonts w:ascii="Inter" w:eastAsia="Hiragino Sans W4" w:hAnsi="Inter"/>
+          <w:sz w:val="22"/>
+          <w:szCs w:val="22"/>
+        </w:rPr>
+        <w:t>postgres</w:t>
+      </w:r>
+      <w:proofErr w:type="spellEnd"/>
+      <w:r>
+        <w:rPr>
+          <w:rFonts w:ascii="Inter" w:eastAsia="Hiragino Sans W4" w:hAnsi="Inter"/>
+          <w:sz w:val="22"/>
+          <w:szCs w:val="22"/>
+        </w:rPr>
+        <w:t xml:space="preserve">, </w:t>
+      </w:r>
+      <w:proofErr w:type="spellStart"/>
+      <w:r>
+        <w:rPr>
+          <w:rFonts w:ascii="Inter" w:eastAsia="Hiragino Sans W4" w:hAnsi="Inter"/>
+          <w:sz w:val="22"/>
+          <w:szCs w:val="22"/>
+        </w:rPr>
+        <w:t>mysql</w:t>
+      </w:r>
+      <w:proofErr w:type="spellEnd"/>
+      <w:r>
+        <w:rPr>
+          <w:rFonts w:ascii="Inter" w:eastAsia="Hiragino Sans W4" w:hAnsi="Inter"/>
+          <w:sz w:val="22"/>
+          <w:szCs w:val="22"/>
+        </w:rPr>
+        <w:t xml:space="preserve">, </w:t>
+      </w:r>
+      <w:proofErr w:type="spellStart"/>
+      <w:r>
+        <w:rPr>
+          <w:rFonts w:ascii="Inter" w:eastAsia="Hiragino Sans W4" w:hAnsi="Inter"/>
+          <w:sz w:val="22"/>
+          <w:szCs w:val="22"/>
+        </w:rPr>
+        <w:t>Co</w:t>
+      </w:r>
+      <w:r>
+        <w:rPr>
+          <w:rFonts w:ascii="Inter" w:eastAsia="Hiragino Sans W4" w:hAnsi="Inter"/>
+          <w:sz w:val="22"/>
+          <w:szCs w:val="22"/>
+        </w:rPr>
+        <w:t>s</w:t>
+      </w:r>
+      <w:r>
+        <w:rPr>
+          <w:rFonts w:ascii="Inter" w:eastAsia="Hiragino Sans W4" w:hAnsi="Inter"/>
+          <w:sz w:val="22"/>
+          <w:szCs w:val="22"/>
+        </w:rPr>
+        <w:t>mosDB</w:t>
+      </w:r>
+      <w:proofErr w:type="spellEnd"/>
+      <w:r>
+        <w:rPr>
+          <w:rFonts w:ascii="Inter" w:eastAsia="Hiragino Sans W4" w:hAnsi="Inter"/>
+          <w:sz w:val="22"/>
+          <w:szCs w:val="22"/>
+        </w:rPr>
+        <w:t xml:space="preserve">, </w:t>
+      </w:r>
+      <w:proofErr w:type="spellStart"/>
+      <w:r>
+        <w:rPr>
+          <w:rFonts w:ascii="Inter" w:eastAsia="Hiragino Sans W4" w:hAnsi="Inter"/>
+          <w:sz w:val="22"/>
+          <w:szCs w:val="22"/>
+        </w:rPr>
+        <w:t>mariadb</w:t>
+      </w:r>
+      <w:proofErr w:type="spellEnd"/>
+      <w:r>
+        <w:rPr>
+          <w:rFonts w:ascii="Inter" w:eastAsia="Hiragino Sans W4" w:hAnsi="Inter"/>
+          <w:sz w:val="22"/>
+          <w:szCs w:val="22"/>
+        </w:rPr>
+        <w:t xml:space="preserve">, </w:t>
+      </w:r>
+      <w:proofErr w:type="spellStart"/>
+      <w:r>
+        <w:rPr>
+          <w:rFonts w:ascii="Inter" w:eastAsia="Hiragino Sans W4" w:hAnsi="Inter"/>
+          <w:sz w:val="22"/>
+          <w:szCs w:val="22"/>
+        </w:rPr>
+        <w:t>redis</w:t>
+      </w:r>
+      <w:proofErr w:type="spellEnd"/>
+      <w:r>
+        <w:rPr>
+          <w:rFonts w:ascii="Inter" w:eastAsia="Hiragino Sans W4" w:hAnsi="Inter"/>
+          <w:sz w:val="22"/>
+          <w:szCs w:val="22"/>
+        </w:rPr>
+        <w:t xml:space="preserve">, </w:t>
+      </w:r>
+      <w:proofErr w:type="spellStart"/>
+      <w:r>
+        <w:rPr>
+          <w:rFonts w:ascii="Inter" w:eastAsia="Hiragino Sans W4" w:hAnsi="Inter"/>
+          <w:sz w:val="22"/>
+          <w:szCs w:val="22"/>
+        </w:rPr>
+        <w:t>memcache</w:t>
+      </w:r>
+      <w:proofErr w:type="spellEnd"/>
+      <w:r>
+        <w:rPr>
+          <w:rFonts w:ascii="Inter" w:eastAsia="Hiragino Sans W4" w:hAnsi="Inter"/>
+          <w:sz w:val="22"/>
+          <w:szCs w:val="22"/>
+        </w:rPr>
+        <w:t>, Cassandra, Kafka, RabbitMQ</w:t>
+      </w:r>
+    </w:p>
+    <w:p>
+      <w:pPr>
+        <w:pStyle w:val="ListParagraph"/>
+        <w:numPr>
+          <w:ilvl w:val="0"/>
+          <w:numId w:val="10"/>
+        </w:numPr>
+        <w:rPr>
+          <w:rFonts w:ascii="Inter" w:eastAsia="Hiragino Sans W4" w:hAnsi="Inter"/>
+          <w:sz w:val="22"/>
+          <w:szCs w:val="22"/>
+        </w:rPr>
+      </w:pPr>
+      <w:r>
+        <w:rPr>
+          <w:rFonts w:ascii="Inter" w:eastAsia="Hiragino Sans W4" w:hAnsi="Inter"/>
+          <w:sz w:val="22"/>
+          <w:szCs w:val="22"/>
+        </w:rPr>
+        <w:t>Linguistics: Vietnamese (native), English (native), French (B1), Japanese (JLPT N5), German (A1)</w:t>
       </w:r>
     </w:p>
     <w:p>
@@ -1162,6 +1574,7 @@
         <w:t xml:space="preserve">Director, Logistics (2021-2022), Photographer (2023-2024) at </w:t>
       </w:r>
       <w:hyperlink r:id="rId15" w:history="1">
+        <w:proofErr w:type="spellStart"/>
         <w:r>
           <w:rPr>
             <w:rStyle w:val="Hyperlink"/>
@@ -1171,6 +1584,7 @@
           </w:rPr>
           <w:t>HackConcordia</w:t>
         </w:r>
+        <w:proofErr w:type="spellEnd"/>
       </w:hyperlink>
     </w:p>
     <w:p>
@@ -1211,28 +1625,6 @@
           <w:szCs w:val="22"/>
         </w:rPr>
         <w:t>Bachelor of Engineering (2020 – 2024), Concordia University, Montreal, QC.</w:t>
-      </w:r>
-    </w:p>
-    <w:p>
-      <w:pPr>
-        <w:pStyle w:val="ListParagraph"/>
-        <w:numPr>
-          <w:ilvl w:val="0"/>
-          <w:numId w:val="9"/>
-        </w:numPr>
-        <w:rPr>
-          <w:rFonts w:ascii="Inter" w:eastAsia="Hiragino Sans W4" w:hAnsi="Inter"/>
-          <w:sz w:val="22"/>
-          <w:szCs w:val="22"/>
-        </w:rPr>
-      </w:pPr>
-      <w:r>
-        <w:rPr>
-          <w:rFonts w:ascii="Inter" w:eastAsia="Hiragino Sans W4" w:hAnsi="Inter"/>
-          <w:sz w:val="22"/>
-          <w:szCs w:val="22"/>
-        </w:rPr>
-        <w:t>DEC in Applied Sciences (2017 – 2020), John Abbott College, Sainte-Anne-de-Bellevue, QC.</w:t>
       </w:r>
     </w:p>
     <w:sectPr>
@@ -3075,6 +3467,18 @@
       <w:contextualSpacing/>
     </w:pPr>
   </w:style>
+  <w:style w:type="character" w:styleId="FollowedHyperlink">
+    <w:name w:val="FollowedHyperlink"/>
+    <w:basedOn w:val="DefaultParagraphFont"/>
+    <w:uiPriority w:val="99"/>
+    <w:semiHidden/>
+    <w:unhideWhenUsed/>
+    <w:rsid w:val="001F1934"/>
+    <w:rPr>
+      <w:color w:val="954F72" w:themeColor="followedHyperlink"/>
+      <w:u w:val="single"/>
+    </w:rPr>
+  </w:style>
 </w:styles>
 </file>
 

</xml_diff>

<commit_message>
Update: Improve Resume UX
</commit_message>
<xml_diff>
--- a/public/anh-resume.docx
+++ b/public/anh-resume.docx
@@ -7,14 +7,14 @@
         <w:pStyle w:val="Title"/>
         <w:jc w:val="center"/>
         <w:rPr>
-          <w:rFonts w:ascii="Inter" w:eastAsia="Hiragino Sans W4" w:hAnsi="Inter" w:cs="Segoe UI"/>
+          <w:rFonts w:ascii="Segoe UI" w:eastAsia="Hiragino Sans W4" w:hAnsi="Segoe UI" w:cs="Segoe UI"/>
           <w:sz w:val="36"/>
           <w:szCs w:val="36"/>
         </w:rPr>
       </w:pPr>
       <w:r>
         <w:rPr>
-          <w:rFonts w:ascii="Inter" w:eastAsia="Hiragino Sans W4" w:hAnsi="Inter" w:cs="Segoe UI"/>
+          <w:rFonts w:ascii="Segoe UI" w:eastAsia="Hiragino Sans W4" w:hAnsi="Segoe UI" w:cs="Segoe UI"/>
           <w:sz w:val="36"/>
           <w:szCs w:val="36"/>
         </w:rPr>
@@ -25,7 +25,7 @@
       <w:pPr>
         <w:jc w:val="center"/>
         <w:rPr>
-          <w:rFonts w:ascii="Inter" w:eastAsia="Hiragino Sans W4" w:hAnsi="Inter"/>
+          <w:rFonts w:eastAsia="Hiragino Sans W4"/>
           <w:sz w:val="22"/>
           <w:szCs w:val="22"/>
         </w:rPr>
@@ -34,7 +34,7 @@
         <w:r>
           <w:rPr>
             <w:rStyle w:val="Hyperlink"/>
-            <w:rFonts w:ascii="Inter" w:eastAsia="Hiragino Sans W4" w:hAnsi="Inter"/>
+            <w:rFonts w:eastAsia="Hiragino Sans W4"/>
             <w:sz w:val="22"/>
             <w:szCs w:val="22"/>
           </w:rPr>
@@ -43,7 +43,7 @@
       </w:hyperlink>
       <w:r>
         <w:rPr>
-          <w:rFonts w:ascii="Inter" w:eastAsia="Hiragino Sans W4" w:hAnsi="Inter"/>
+          <w:rFonts w:eastAsia="Hiragino Sans W4"/>
           <w:sz w:val="22"/>
           <w:szCs w:val="22"/>
         </w:rPr>
@@ -53,7 +53,7 @@
         <w:r>
           <w:rPr>
             <w:rStyle w:val="Hyperlink"/>
-            <w:rFonts w:ascii="Inter" w:eastAsia="Hiragino Sans W4" w:hAnsi="Inter"/>
+            <w:rFonts w:eastAsia="Hiragino Sans W4"/>
             <w:sz w:val="22"/>
             <w:szCs w:val="22"/>
           </w:rPr>
@@ -62,7 +62,7 @@
       </w:hyperlink>
       <w:r>
         <w:rPr>
-          <w:rFonts w:ascii="Inter" w:eastAsia="Hiragino Sans W4" w:hAnsi="Inter"/>
+          <w:rFonts w:eastAsia="Hiragino Sans W4"/>
           <w:sz w:val="22"/>
           <w:szCs w:val="22"/>
         </w:rPr>
@@ -72,7 +72,7 @@
         <w:r>
           <w:rPr>
             <w:rStyle w:val="Hyperlink"/>
-            <w:rFonts w:ascii="Inter" w:eastAsia="Hiragino Sans W4" w:hAnsi="Inter"/>
+            <w:rFonts w:eastAsia="Hiragino Sans W4"/>
             <w:sz w:val="22"/>
             <w:szCs w:val="22"/>
           </w:rPr>
@@ -84,14 +84,14 @@
       <w:pPr>
         <w:pStyle w:val="Heading1"/>
         <w:rPr>
-          <w:rFonts w:ascii="Inter" w:eastAsia="Hiragino Sans W4" w:hAnsi="Inter" w:cs="Segoe UI"/>
+          <w:rFonts w:ascii="Segoe UI" w:eastAsia="Hiragino Sans W4" w:hAnsi="Segoe UI" w:cs="Segoe UI"/>
           <w:sz w:val="28"/>
           <w:szCs w:val="28"/>
         </w:rPr>
       </w:pPr>
       <w:r>
         <w:rPr>
-          <w:rFonts w:ascii="Inter" w:eastAsia="Hiragino Sans W4" w:hAnsi="Inter" w:cs="Segoe UI"/>
+          <w:rFonts w:ascii="Segoe UI" w:eastAsia="Hiragino Sans W4" w:hAnsi="Segoe UI" w:cs="Segoe UI"/>
           <w:sz w:val="28"/>
           <w:szCs w:val="28"/>
         </w:rPr>
@@ -102,43 +102,66 @@
       <w:pPr>
         <w:pStyle w:val="Heading2"/>
         <w:rPr>
+          <w:rFonts w:ascii="Segoe UI" w:hAnsi="Segoe UI" w:cs="Segoe UI"/>
           <w:b/>
           <w:bCs/>
         </w:rPr>
       </w:pPr>
-      <w:proofErr w:type="spellStart"/>
-      <w:r>
-        <w:t>SimWell</w:t>
-      </w:r>
-      <w:proofErr w:type="spellEnd"/>
-      <w:r>
-        <w:t xml:space="preserve"> (Laval, QC.)</w:t>
+      <w:r>
+        <w:rPr>
+          <w:rFonts w:ascii="Segoe UI" w:hAnsi="Segoe UI" w:cs="Segoe UI"/>
+        </w:rPr>
+        <w:t>SimWell (Laval, QC.)</w:t>
       </w:r>
     </w:p>
     <w:p>
       <w:pPr>
         <w:pStyle w:val="Heading3"/>
         <w:rPr>
-          <w:rFonts w:ascii="Inter" w:eastAsia="Hiragino Sans W4" w:hAnsi="Inter" w:cs="Segoe UI"/>
-          <w:sz w:val="22"/>
-          <w:szCs w:val="22"/>
-        </w:rPr>
-      </w:pPr>
-      <w:r>
-        <w:rPr>
-          <w:rFonts w:ascii="Inter" w:eastAsia="Hiragino Sans W4" w:hAnsi="Inter" w:cs="Segoe UI"/>
-          <w:sz w:val="22"/>
-          <w:szCs w:val="22"/>
-        </w:rPr>
-        <w:t>Simulation Software Consultant</w:t>
-      </w:r>
-      <w:r>
-        <w:rPr>
-          <w:rFonts w:ascii="Inter" w:eastAsia="Hiragino Sans W4" w:hAnsi="Inter" w:cs="Segoe UI"/>
-          <w:sz w:val="22"/>
-          <w:szCs w:val="22"/>
-        </w:rPr>
-        <w:t xml:space="preserve"> – MITACS Research Internship – (Jan 2024 – TBD)</w:t>
+          <w:rFonts w:ascii="Segoe UI" w:eastAsia="Hiragino Sans W4" w:hAnsi="Segoe UI" w:cs="Segoe UI"/>
+          <w:sz w:val="22"/>
+          <w:szCs w:val="22"/>
+        </w:rPr>
+      </w:pPr>
+      <w:r>
+        <w:rPr>
+          <w:rFonts w:ascii="Segoe UI" w:eastAsia="Hiragino Sans W4" w:hAnsi="Segoe UI" w:cs="Segoe UI"/>
+          <w:sz w:val="22"/>
+          <w:szCs w:val="22"/>
+        </w:rPr>
+        <w:t>Simulation Software Consultant – M</w:t>
+      </w:r>
+      <w:r>
+        <w:rPr>
+          <w:rFonts w:ascii="Segoe UI" w:eastAsia="Hiragino Sans W4" w:hAnsi="Segoe UI" w:cs="Segoe UI"/>
+          <w:sz w:val="22"/>
+          <w:szCs w:val="22"/>
+        </w:rPr>
+        <w:t>itacs</w:t>
+      </w:r>
+      <w:r>
+        <w:rPr>
+          <w:rFonts w:ascii="Segoe UI" w:eastAsia="Hiragino Sans W4" w:hAnsi="Segoe UI" w:cs="Segoe UI"/>
+          <w:sz w:val="22"/>
+          <w:szCs w:val="22"/>
+        </w:rPr>
+        <w:t xml:space="preserve"> Research Internship – (Jan 2024 – </w:t>
+      </w:r>
+      <w:r>
+        <w:rPr>
+          <w:rFonts w:ascii="Segoe UI" w:eastAsia="Hiragino Sans W4" w:hAnsi="Segoe UI" w:cs="Segoe UI"/>
+          <w:sz w:val="22"/>
+          <w:szCs w:val="22"/>
+        </w:rPr>
+        <w:t>May 2024</w:t>
+      </w:r>
+      <w:r>
+        <w:rPr>
+          <w:rFonts w:ascii="Segoe UI" w:eastAsia="Hiragino Sans W4" w:hAnsi="Segoe UI" w:cs="Segoe UI"/>
+          <w:sz w:val="22"/>
+          <w:szCs w:val="22"/>
+        </w:rPr>
+        <w:t>)</w:t>
       </w:r>
     </w:p>
     <w:p>
@@ -149,14 +172,14 @@
           <w:numId w:val="7"/>
         </w:numPr>
         <w:rPr>
-          <w:rFonts w:ascii="Inter" w:eastAsia="Hiragino Sans W4" w:hAnsi="Inter"/>
-          <w:sz w:val="22"/>
-          <w:szCs w:val="22"/>
-        </w:rPr>
-      </w:pPr>
-      <w:r>
-        <w:rPr>
-          <w:rFonts w:ascii="Inter" w:eastAsia="Hiragino Sans W4" w:hAnsi="Inter"/>
+          <w:rFonts w:eastAsia="Hiragino Sans W4"/>
+          <w:sz w:val="22"/>
+          <w:szCs w:val="22"/>
+        </w:rPr>
+      </w:pPr>
+      <w:r>
+        <w:rPr>
+          <w:rFonts w:eastAsia="Hiragino Sans W4"/>
           <w:sz w:val="22"/>
           <w:szCs w:val="22"/>
         </w:rPr>
@@ -171,14 +194,14 @@
           <w:numId w:val="7"/>
         </w:numPr>
         <w:rPr>
-          <w:rFonts w:ascii="Inter" w:eastAsia="Hiragino Sans W4" w:hAnsi="Inter"/>
-          <w:sz w:val="22"/>
-          <w:szCs w:val="22"/>
-        </w:rPr>
-      </w:pPr>
-      <w:r>
-        <w:rPr>
-          <w:rFonts w:ascii="Inter" w:eastAsia="Hiragino Sans W4" w:hAnsi="Inter"/>
+          <w:rFonts w:eastAsia="Hiragino Sans W4"/>
+          <w:sz w:val="22"/>
+          <w:szCs w:val="22"/>
+        </w:rPr>
+      </w:pPr>
+      <w:r>
+        <w:rPr>
+          <w:rFonts w:eastAsia="Hiragino Sans W4"/>
           <w:sz w:val="22"/>
           <w:szCs w:val="22"/>
         </w:rPr>
@@ -189,21 +212,29 @@
       <w:pPr>
         <w:pStyle w:val="Heading2"/>
         <w:rPr>
+          <w:rFonts w:ascii="Segoe UI" w:hAnsi="Segoe UI" w:cs="Segoe UI"/>
           <w:b/>
           <w:bCs/>
         </w:rPr>
       </w:pPr>
       <w:r>
-        <w:t>Microsoft + Nuance (Montr</w:t>
-      </w:r>
-      <w:r>
-        <w:rPr>
+        <w:rPr>
+          <w:rFonts w:ascii="Segoe UI" w:hAnsi="Segoe UI" w:cs="Segoe UI"/>
+        </w:rPr>
+        <w:t>Microsoft (Montr</w:t>
+      </w:r>
+      <w:r>
+        <w:rPr>
+          <w:rFonts w:ascii="Segoe UI" w:hAnsi="Segoe UI" w:cs="Segoe UI"/>
           <w:b/>
           <w:bCs/>
         </w:rPr>
         <w:t>é</w:t>
       </w:r>
       <w:r>
+        <w:rPr>
+          <w:rFonts w:ascii="Segoe UI" w:hAnsi="Segoe UI" w:cs="Segoe UI"/>
+        </w:rPr>
         <w:t>al, QC.)</w:t>
       </w:r>
     </w:p>
@@ -211,14 +242,14 @@
       <w:pPr>
         <w:pStyle w:val="Heading3"/>
         <w:rPr>
-          <w:rFonts w:ascii="Inter" w:eastAsia="Hiragino Sans W4" w:hAnsi="Inter" w:cs="Segoe UI"/>
-          <w:sz w:val="22"/>
-          <w:szCs w:val="22"/>
-        </w:rPr>
-      </w:pPr>
-      <w:r>
-        <w:rPr>
-          <w:rFonts w:ascii="Inter" w:eastAsia="Hiragino Sans W4" w:hAnsi="Inter" w:cs="Segoe UI"/>
+          <w:rFonts w:ascii="Segoe UI" w:eastAsia="Hiragino Sans W4" w:hAnsi="Segoe UI" w:cs="Segoe UI"/>
+          <w:sz w:val="22"/>
+          <w:szCs w:val="22"/>
+        </w:rPr>
+      </w:pPr>
+      <w:r>
+        <w:rPr>
+          <w:rFonts w:ascii="Segoe UI" w:eastAsia="Hiragino Sans W4" w:hAnsi="Segoe UI" w:cs="Segoe UI"/>
           <w:sz w:val="22"/>
           <w:szCs w:val="22"/>
         </w:rPr>
@@ -233,54 +264,18 @@
           <w:numId w:val="1"/>
         </w:numPr>
         <w:rPr>
-          <w:rFonts w:ascii="Inter" w:eastAsia="Hiragino Sans W4" w:hAnsi="Inter"/>
-          <w:sz w:val="22"/>
-          <w:szCs w:val="22"/>
-        </w:rPr>
-      </w:pPr>
-      <w:r>
-        <w:rPr>
-          <w:rFonts w:ascii="Inter" w:eastAsia="Hiragino Sans W4" w:hAnsi="Inter"/>
-          <w:sz w:val="22"/>
-          <w:szCs w:val="22"/>
-        </w:rPr>
-        <w:t xml:space="preserve">Developed a new authentication micro-service platform using </w:t>
-      </w:r>
-      <w:proofErr w:type="spellStart"/>
-      <w:r>
-        <w:rPr>
-          <w:rFonts w:ascii="Inter" w:eastAsia="Hiragino Sans W4" w:hAnsi="Inter"/>
-          <w:sz w:val="22"/>
-          <w:szCs w:val="22"/>
-        </w:rPr>
-        <w:t>Nestjs</w:t>
-      </w:r>
-      <w:proofErr w:type="spellEnd"/>
-      <w:r>
-        <w:rPr>
-          <w:rFonts w:ascii="Inter" w:eastAsia="Hiragino Sans W4" w:hAnsi="Inter"/>
-          <w:sz w:val="22"/>
-          <w:szCs w:val="22"/>
-        </w:rPr>
-        <w:t xml:space="preserve"> and </w:t>
-      </w:r>
-      <w:proofErr w:type="spellStart"/>
-      <w:r>
-        <w:rPr>
-          <w:rFonts w:ascii="Inter" w:eastAsia="Hiragino Sans W4" w:hAnsi="Inter"/>
-          <w:sz w:val="22"/>
-          <w:szCs w:val="22"/>
-        </w:rPr>
-        <w:t>gRPC</w:t>
-      </w:r>
-      <w:proofErr w:type="spellEnd"/>
-      <w:r>
-        <w:rPr>
-          <w:rFonts w:ascii="Inter" w:eastAsia="Hiragino Sans W4" w:hAnsi="Inter"/>
-          <w:sz w:val="22"/>
-          <w:szCs w:val="22"/>
-        </w:rPr>
-        <w:t>.</w:t>
+          <w:rFonts w:eastAsia="Hiragino Sans W4"/>
+          <w:sz w:val="22"/>
+          <w:szCs w:val="22"/>
+        </w:rPr>
+      </w:pPr>
+      <w:r>
+        <w:rPr>
+          <w:rFonts w:eastAsia="Hiragino Sans W4"/>
+          <w:sz w:val="22"/>
+          <w:szCs w:val="22"/>
+        </w:rPr>
+        <w:t>Developed a new authentication micro-service platform using Nestjs and gRPC.</w:t>
       </w:r>
     </w:p>
     <w:p>
@@ -291,14 +286,14 @@
           <w:numId w:val="1"/>
         </w:numPr>
         <w:rPr>
-          <w:rFonts w:ascii="Inter" w:eastAsia="Hiragino Sans W4" w:hAnsi="Inter"/>
-          <w:sz w:val="22"/>
-          <w:szCs w:val="22"/>
-        </w:rPr>
-      </w:pPr>
-      <w:r>
-        <w:rPr>
-          <w:rFonts w:ascii="Inter" w:eastAsia="Hiragino Sans W4" w:hAnsi="Inter"/>
+          <w:rFonts w:eastAsia="Hiragino Sans W4"/>
+          <w:sz w:val="22"/>
+          <w:szCs w:val="22"/>
+        </w:rPr>
+      </w:pPr>
+      <w:r>
+        <w:rPr>
+          <w:rFonts w:eastAsia="Hiragino Sans W4"/>
           <w:sz w:val="22"/>
           <w:szCs w:val="22"/>
         </w:rPr>
@@ -313,14 +308,14 @@
           <w:numId w:val="1"/>
         </w:numPr>
         <w:rPr>
-          <w:rFonts w:ascii="Inter" w:eastAsia="Hiragino Sans W4" w:hAnsi="Inter"/>
-          <w:sz w:val="22"/>
-          <w:szCs w:val="22"/>
-        </w:rPr>
-      </w:pPr>
-      <w:r>
-        <w:rPr>
-          <w:rFonts w:ascii="Inter" w:eastAsia="Hiragino Sans W4" w:hAnsi="Inter"/>
+          <w:rFonts w:eastAsia="Hiragino Sans W4"/>
+          <w:sz w:val="22"/>
+          <w:szCs w:val="22"/>
+        </w:rPr>
+      </w:pPr>
+      <w:r>
+        <w:rPr>
+          <w:rFonts w:eastAsia="Hiragino Sans W4"/>
           <w:sz w:val="22"/>
           <w:szCs w:val="22"/>
         </w:rPr>
@@ -335,14 +330,14 @@
           <w:numId w:val="1"/>
         </w:numPr>
         <w:rPr>
-          <w:rFonts w:ascii="Inter" w:eastAsia="Hiragino Sans W4" w:hAnsi="Inter"/>
-          <w:sz w:val="22"/>
-          <w:szCs w:val="22"/>
-        </w:rPr>
-      </w:pPr>
-      <w:r>
-        <w:rPr>
-          <w:rFonts w:ascii="Inter" w:eastAsia="Hiragino Sans W4" w:hAnsi="Inter"/>
+          <w:rFonts w:eastAsia="Hiragino Sans W4"/>
+          <w:sz w:val="22"/>
+          <w:szCs w:val="22"/>
+        </w:rPr>
+      </w:pPr>
+      <w:r>
+        <w:rPr>
+          <w:rFonts w:eastAsia="Hiragino Sans W4"/>
           <w:sz w:val="22"/>
           <w:szCs w:val="22"/>
         </w:rPr>
@@ -353,11 +348,15 @@
       <w:pPr>
         <w:pStyle w:val="Heading2"/>
         <w:rPr>
+          <w:rFonts w:ascii="Segoe UI" w:hAnsi="Segoe UI" w:cs="Segoe UI"/>
           <w:b/>
           <w:bCs/>
         </w:rPr>
       </w:pPr>
       <w:r>
+        <w:rPr>
+          <w:rFonts w:ascii="Segoe UI" w:hAnsi="Segoe UI" w:cs="Segoe UI"/>
+        </w:rPr>
         <w:t>Genetec (Saint-Laurent, QC.)</w:t>
       </w:r>
     </w:p>
@@ -365,14 +364,14 @@
       <w:pPr>
         <w:pStyle w:val="Heading3"/>
         <w:rPr>
-          <w:rFonts w:ascii="Inter" w:eastAsia="Hiragino Sans W4" w:hAnsi="Inter" w:cs="Segoe UI"/>
-          <w:sz w:val="22"/>
-          <w:szCs w:val="22"/>
-        </w:rPr>
-      </w:pPr>
-      <w:r>
-        <w:rPr>
-          <w:rFonts w:ascii="Inter" w:eastAsia="Hiragino Sans W4" w:hAnsi="Inter" w:cs="Segoe UI"/>
+          <w:rFonts w:ascii="Segoe UI" w:eastAsia="Hiragino Sans W4" w:hAnsi="Segoe UI" w:cs="Segoe UI"/>
+          <w:sz w:val="22"/>
+          <w:szCs w:val="22"/>
+        </w:rPr>
+      </w:pPr>
+      <w:r>
+        <w:rPr>
+          <w:rFonts w:ascii="Segoe UI" w:eastAsia="Hiragino Sans W4" w:hAnsi="Segoe UI" w:cs="Segoe UI"/>
           <w:sz w:val="22"/>
           <w:szCs w:val="22"/>
         </w:rPr>
@@ -387,14 +386,14 @@
           <w:numId w:val="3"/>
         </w:numPr>
         <w:rPr>
-          <w:rFonts w:ascii="Inter" w:eastAsia="Hiragino Sans W4" w:hAnsi="Inter"/>
-          <w:sz w:val="22"/>
-          <w:szCs w:val="22"/>
-        </w:rPr>
-      </w:pPr>
-      <w:r>
-        <w:rPr>
-          <w:rFonts w:ascii="Inter" w:eastAsia="Hiragino Sans W4" w:hAnsi="Inter"/>
+          <w:rFonts w:eastAsia="Hiragino Sans W4"/>
+          <w:sz w:val="22"/>
+          <w:szCs w:val="22"/>
+        </w:rPr>
+      </w:pPr>
+      <w:r>
+        <w:rPr>
+          <w:rFonts w:eastAsia="Hiragino Sans W4"/>
           <w:sz w:val="22"/>
           <w:szCs w:val="22"/>
         </w:rPr>
@@ -402,7 +401,7 @@
       </w:r>
       <w:r>
         <w:rPr>
-          <w:rFonts w:ascii="Inter" w:eastAsia="Hiragino Sans W4" w:hAnsi="Inter"/>
+          <w:rFonts w:eastAsia="Hiragino Sans W4"/>
           <w:sz w:val="22"/>
           <w:szCs w:val="22"/>
         </w:rPr>
@@ -410,7 +409,7 @@
       </w:r>
       <w:r>
         <w:rPr>
-          <w:rFonts w:ascii="Inter" w:eastAsia="Hiragino Sans W4" w:hAnsi="Inter"/>
+          <w:rFonts w:eastAsia="Hiragino Sans W4"/>
           <w:sz w:val="22"/>
           <w:szCs w:val="22"/>
         </w:rPr>
@@ -425,14 +424,14 @@
           <w:numId w:val="3"/>
         </w:numPr>
         <w:rPr>
-          <w:rFonts w:ascii="Inter" w:eastAsia="Hiragino Sans W4" w:hAnsi="Inter"/>
-          <w:sz w:val="22"/>
-          <w:szCs w:val="22"/>
-        </w:rPr>
-      </w:pPr>
-      <w:r>
-        <w:rPr>
-          <w:rFonts w:ascii="Inter" w:eastAsia="Hiragino Sans W4" w:hAnsi="Inter"/>
+          <w:rFonts w:eastAsia="Hiragino Sans W4"/>
+          <w:sz w:val="22"/>
+          <w:szCs w:val="22"/>
+        </w:rPr>
+      </w:pPr>
+      <w:r>
+        <w:rPr>
+          <w:rFonts w:eastAsia="Hiragino Sans W4"/>
           <w:sz w:val="22"/>
           <w:szCs w:val="22"/>
         </w:rPr>
@@ -443,14 +442,14 @@
       <w:pPr>
         <w:pStyle w:val="Heading3"/>
         <w:rPr>
-          <w:rFonts w:ascii="Inter" w:eastAsia="Hiragino Sans W4" w:hAnsi="Inter" w:cs="Segoe UI"/>
-          <w:sz w:val="22"/>
-          <w:szCs w:val="22"/>
-        </w:rPr>
-      </w:pPr>
-      <w:r>
-        <w:rPr>
-          <w:rFonts w:ascii="Inter" w:eastAsia="Hiragino Sans W4" w:hAnsi="Inter" w:cs="Segoe UI"/>
+          <w:rFonts w:ascii="Segoe UI" w:eastAsia="Hiragino Sans W4" w:hAnsi="Segoe UI" w:cs="Segoe UI"/>
+          <w:sz w:val="22"/>
+          <w:szCs w:val="22"/>
+        </w:rPr>
+      </w:pPr>
+      <w:r>
+        <w:rPr>
+          <w:rFonts w:ascii="Segoe UI" w:eastAsia="Hiragino Sans W4" w:hAnsi="Segoe UI" w:cs="Segoe UI"/>
           <w:sz w:val="22"/>
           <w:szCs w:val="22"/>
         </w:rPr>
@@ -465,14 +464,14 @@
           <w:numId w:val="8"/>
         </w:numPr>
         <w:rPr>
-          <w:rFonts w:ascii="Inter" w:eastAsia="Hiragino Sans W4" w:hAnsi="Inter"/>
-          <w:sz w:val="22"/>
-          <w:szCs w:val="22"/>
-        </w:rPr>
-      </w:pPr>
-      <w:r>
-        <w:rPr>
-          <w:rFonts w:ascii="Inter" w:eastAsia="Hiragino Sans W4" w:hAnsi="Inter"/>
+          <w:rFonts w:eastAsia="Hiragino Sans W4"/>
+          <w:sz w:val="22"/>
+          <w:szCs w:val="22"/>
+        </w:rPr>
+      </w:pPr>
+      <w:r>
+        <w:rPr>
+          <w:rFonts w:eastAsia="Hiragino Sans W4"/>
           <w:sz w:val="22"/>
           <w:szCs w:val="22"/>
         </w:rPr>
@@ -482,8 +481,14 @@
     <w:p>
       <w:pPr>
         <w:pStyle w:val="Heading2"/>
-      </w:pPr>
-      <w:r>
+        <w:rPr>
+          <w:rFonts w:ascii="Segoe UI" w:hAnsi="Segoe UI" w:cs="Segoe UI"/>
+        </w:rPr>
+      </w:pPr>
+      <w:r>
+        <w:rPr>
+          <w:rFonts w:ascii="Segoe UI" w:hAnsi="Segoe UI" w:cs="Segoe UI"/>
+        </w:rPr>
         <w:t>Concordia University (Montréal, QC.)</w:t>
       </w:r>
     </w:p>
@@ -491,40 +496,32 @@
       <w:pPr>
         <w:pStyle w:val="Heading3"/>
         <w:rPr>
-          <w:rFonts w:ascii="Inter" w:hAnsi="Inter"/>
-          <w:sz w:val="22"/>
-          <w:szCs w:val="22"/>
-        </w:rPr>
-      </w:pPr>
-      <w:r>
-        <w:rPr>
-          <w:rFonts w:ascii="Inter" w:hAnsi="Inter"/>
-          <w:sz w:val="22"/>
-          <w:szCs w:val="22"/>
-        </w:rPr>
-        <w:t>IT Analyst</w:t>
-      </w:r>
-      <w:r>
-        <w:rPr>
-          <w:rFonts w:ascii="Inter" w:hAnsi="Inter"/>
-          <w:sz w:val="22"/>
-          <w:szCs w:val="22"/>
-        </w:rPr>
-        <w:t xml:space="preserve"> 2 – Part-time – (January 2021 – May 2023)</w:t>
+          <w:rFonts w:ascii="Segoe UI" w:hAnsi="Segoe UI" w:cs="Segoe UI"/>
+          <w:sz w:val="22"/>
+          <w:szCs w:val="22"/>
+        </w:rPr>
+      </w:pPr>
+      <w:r>
+        <w:rPr>
+          <w:rFonts w:ascii="Segoe UI" w:hAnsi="Segoe UI" w:cs="Segoe UI"/>
+          <w:sz w:val="22"/>
+          <w:szCs w:val="22"/>
+        </w:rPr>
+        <w:t>IT Analyst 2 – Part-time – (January 2021 – May 2023)</w:t>
       </w:r>
     </w:p>
     <w:p>
       <w:pPr>
         <w:pStyle w:val="Heading1"/>
         <w:rPr>
-          <w:rFonts w:ascii="Inter" w:eastAsia="Hiragino Sans W4" w:hAnsi="Inter" w:cs="Segoe UI"/>
+          <w:rFonts w:ascii="Segoe UI" w:eastAsia="Hiragino Sans W4" w:hAnsi="Segoe UI" w:cs="Segoe UI"/>
           <w:sz w:val="28"/>
           <w:szCs w:val="28"/>
         </w:rPr>
       </w:pPr>
       <w:r>
         <w:rPr>
-          <w:rFonts w:ascii="Inter" w:eastAsia="Hiragino Sans W4" w:hAnsi="Inter" w:cs="Segoe UI"/>
+          <w:rFonts w:ascii="Segoe UI" w:eastAsia="Hiragino Sans W4" w:hAnsi="Segoe UI" w:cs="Segoe UI"/>
           <w:sz w:val="28"/>
           <w:szCs w:val="28"/>
         </w:rPr>
@@ -539,42 +536,24 @@
           <w:numId w:val="8"/>
         </w:numPr>
         <w:rPr>
-          <w:rFonts w:ascii="Inter" w:eastAsia="Hiragino Sans W4" w:hAnsi="Inter"/>
-          <w:sz w:val="22"/>
-          <w:szCs w:val="22"/>
-        </w:rPr>
-      </w:pPr>
-      <w:r>
-        <w:rPr>
-          <w:rFonts w:ascii="Inter" w:eastAsia="Hiragino Sans W4" w:hAnsi="Inter"/>
-          <w:sz w:val="22"/>
-          <w:szCs w:val="22"/>
-        </w:rPr>
-        <w:t xml:space="preserve">FGO </w:t>
-      </w:r>
-      <w:proofErr w:type="spellStart"/>
-      <w:r>
-        <w:rPr>
-          <w:rFonts w:ascii="Inter" w:eastAsia="Hiragino Sans W4" w:hAnsi="Inter"/>
-          <w:sz w:val="22"/>
-          <w:szCs w:val="22"/>
-        </w:rPr>
-        <w:t>Gacha</w:t>
-      </w:r>
-      <w:proofErr w:type="spellEnd"/>
-      <w:r>
-        <w:rPr>
-          <w:rFonts w:ascii="Inter" w:eastAsia="Hiragino Sans W4" w:hAnsi="Inter"/>
-          <w:sz w:val="22"/>
-          <w:szCs w:val="22"/>
-        </w:rPr>
-        <w:t xml:space="preserve"> Simulator – </w:t>
+          <w:rFonts w:eastAsia="Hiragino Sans W4"/>
+          <w:sz w:val="22"/>
+          <w:szCs w:val="22"/>
+        </w:rPr>
+      </w:pPr>
+      <w:r>
+        <w:rPr>
+          <w:rFonts w:eastAsia="Hiragino Sans W4"/>
+          <w:sz w:val="22"/>
+          <w:szCs w:val="22"/>
+        </w:rPr>
+        <w:t xml:space="preserve">FGO Gacha Simulator – </w:t>
       </w:r>
       <w:hyperlink r:id="rId8" w:history="1">
         <w:r>
           <w:rPr>
             <w:rStyle w:val="Hyperlink"/>
-            <w:rFonts w:ascii="Inter" w:eastAsia="Hiragino Sans W4" w:hAnsi="Inter"/>
+            <w:rFonts w:eastAsia="Hiragino Sans W4"/>
             <w:sz w:val="22"/>
             <w:szCs w:val="22"/>
           </w:rPr>
@@ -583,7 +562,7 @@
       </w:hyperlink>
       <w:r>
         <w:rPr>
-          <w:rFonts w:ascii="Inter" w:eastAsia="Hiragino Sans W4" w:hAnsi="Inter"/>
+          <w:rFonts w:eastAsia="Hiragino Sans W4"/>
           <w:sz w:val="22"/>
           <w:szCs w:val="22"/>
         </w:rPr>
@@ -591,51 +570,15 @@
       </w:r>
       <w:r>
         <w:rPr>
-          <w:rFonts w:ascii="Inter" w:eastAsia="Hiragino Sans W4" w:hAnsi="Inter"/>
-          <w:sz w:val="22"/>
-          <w:szCs w:val="22"/>
-        </w:rPr>
-        <w:t xml:space="preserve">, </w:t>
-      </w:r>
-      <w:proofErr w:type="spellStart"/>
-      <w:r>
-        <w:rPr>
-          <w:rFonts w:ascii="Inter" w:eastAsia="Hiragino Sans W4" w:hAnsi="Inter"/>
-          <w:sz w:val="22"/>
-          <w:szCs w:val="22"/>
-        </w:rPr>
-        <w:t>Nextjs</w:t>
-      </w:r>
-      <w:proofErr w:type="spellEnd"/>
-      <w:r>
-        <w:rPr>
-          <w:rFonts w:ascii="Inter" w:eastAsia="Hiragino Sans W4" w:hAnsi="Inter"/>
-          <w:sz w:val="22"/>
-          <w:szCs w:val="22"/>
-        </w:rPr>
-        <w:t xml:space="preserve">, Docker, </w:t>
-      </w:r>
-      <w:proofErr w:type="spellStart"/>
-      <w:r>
-        <w:rPr>
-          <w:rFonts w:ascii="Inter" w:eastAsia="Hiragino Sans W4" w:hAnsi="Inter"/>
-          <w:sz w:val="22"/>
-          <w:szCs w:val="22"/>
-        </w:rPr>
-        <w:t>Github</w:t>
-      </w:r>
-      <w:proofErr w:type="spellEnd"/>
-      <w:r>
-        <w:rPr>
-          <w:rFonts w:ascii="Inter" w:eastAsia="Hiragino Sans W4" w:hAnsi="Inter"/>
-          <w:sz w:val="22"/>
-          <w:szCs w:val="22"/>
-        </w:rPr>
-        <w:t xml:space="preserve"> Actions, Nginx</w:t>
-      </w:r>
-      <w:r>
-        <w:rPr>
-          <w:rFonts w:ascii="Inter" w:eastAsia="Hiragino Sans W4" w:hAnsi="Inter"/>
+          <w:rFonts w:eastAsia="Hiragino Sans W4"/>
+          <w:sz w:val="22"/>
+          <w:szCs w:val="22"/>
+        </w:rPr>
+        <w:t>, Nextjs, Docker, Github Actions, Nginx</w:t>
+      </w:r>
+      <w:r>
+        <w:rPr>
+          <w:rFonts w:eastAsia="Hiragino Sans W4"/>
           <w:sz w:val="22"/>
           <w:szCs w:val="22"/>
         </w:rPr>
@@ -650,14 +593,14 @@
           <w:numId w:val="8"/>
         </w:numPr>
         <w:rPr>
-          <w:rFonts w:ascii="Inter" w:eastAsia="Hiragino Sans W4" w:hAnsi="Inter"/>
-          <w:sz w:val="22"/>
-          <w:szCs w:val="22"/>
-        </w:rPr>
-      </w:pPr>
-      <w:r>
-        <w:rPr>
-          <w:rFonts w:ascii="Inter" w:eastAsia="Hiragino Sans W4" w:hAnsi="Inter"/>
+          <w:rFonts w:eastAsia="Hiragino Sans W4"/>
+          <w:sz w:val="22"/>
+          <w:szCs w:val="22"/>
+        </w:rPr>
+      </w:pPr>
+      <w:r>
+        <w:rPr>
+          <w:rFonts w:eastAsia="Hiragino Sans W4"/>
           <w:sz w:val="22"/>
           <w:szCs w:val="22"/>
         </w:rPr>
@@ -667,7 +610,7 @@
         <w:r>
           <w:rPr>
             <w:rStyle w:val="Hyperlink"/>
-            <w:rFonts w:ascii="Inter" w:eastAsia="Hiragino Sans W4" w:hAnsi="Inter"/>
+            <w:rFonts w:eastAsia="Hiragino Sans W4"/>
             <w:sz w:val="22"/>
             <w:szCs w:val="22"/>
           </w:rPr>
@@ -676,7 +619,7 @@
       </w:hyperlink>
       <w:r>
         <w:rPr>
-          <w:rFonts w:ascii="Inter" w:eastAsia="Hiragino Sans W4" w:hAnsi="Inter"/>
+          <w:rFonts w:eastAsia="Hiragino Sans W4"/>
           <w:sz w:val="22"/>
           <w:szCs w:val="22"/>
         </w:rPr>
@@ -691,14 +634,14 @@
           <w:numId w:val="8"/>
         </w:numPr>
         <w:rPr>
-          <w:rFonts w:ascii="Inter" w:eastAsia="Hiragino Sans W4" w:hAnsi="Inter"/>
-          <w:sz w:val="22"/>
-          <w:szCs w:val="22"/>
-        </w:rPr>
-      </w:pPr>
-      <w:r>
-        <w:rPr>
-          <w:rFonts w:ascii="Inter" w:eastAsia="Hiragino Sans W4" w:hAnsi="Inter"/>
+          <w:rFonts w:eastAsia="Hiragino Sans W4"/>
+          <w:sz w:val="22"/>
+          <w:szCs w:val="22"/>
+        </w:rPr>
+      </w:pPr>
+      <w:r>
+        <w:rPr>
+          <w:rFonts w:eastAsia="Hiragino Sans W4"/>
           <w:sz w:val="22"/>
           <w:szCs w:val="22"/>
         </w:rPr>
@@ -706,7 +649,7 @@
       </w:r>
       <w:r>
         <w:rPr>
-          <w:rFonts w:ascii="Inter" w:eastAsia="Hiragino Sans W4" w:hAnsi="Inter"/>
+          <w:rFonts w:eastAsia="Hiragino Sans W4"/>
           <w:sz w:val="22"/>
           <w:szCs w:val="22"/>
         </w:rPr>
@@ -714,7 +657,7 @@
       </w:r>
       <w:r>
         <w:rPr>
-          <w:rFonts w:ascii="Inter" w:eastAsia="Hiragino Sans W4" w:hAnsi="Inter"/>
+          <w:rFonts w:eastAsia="Hiragino Sans W4"/>
           <w:sz w:val="22"/>
           <w:szCs w:val="22"/>
         </w:rPr>
@@ -724,7 +667,7 @@
         <w:r>
           <w:rPr>
             <w:rStyle w:val="Hyperlink"/>
-            <w:rFonts w:ascii="Inter" w:eastAsia="Hiragino Sans W4" w:hAnsi="Inter"/>
+            <w:rFonts w:eastAsia="Hiragino Sans W4"/>
             <w:sz w:val="22"/>
             <w:szCs w:val="22"/>
           </w:rPr>
@@ -733,7 +676,7 @@
       </w:hyperlink>
       <w:r>
         <w:rPr>
-          <w:rFonts w:ascii="Inter" w:eastAsia="Hiragino Sans W4" w:hAnsi="Inter"/>
+          <w:rFonts w:eastAsia="Hiragino Sans W4"/>
           <w:sz w:val="22"/>
           <w:szCs w:val="22"/>
         </w:rPr>
@@ -748,14 +691,14 @@
           <w:numId w:val="8"/>
         </w:numPr>
         <w:rPr>
-          <w:rFonts w:ascii="Inter" w:eastAsia="Hiragino Sans W4" w:hAnsi="Inter"/>
-          <w:sz w:val="22"/>
-          <w:szCs w:val="22"/>
-        </w:rPr>
-      </w:pPr>
-      <w:r>
-        <w:rPr>
-          <w:rFonts w:ascii="Inter" w:eastAsia="Hiragino Sans W4" w:hAnsi="Inter"/>
+          <w:rFonts w:eastAsia="Hiragino Sans W4"/>
+          <w:sz w:val="22"/>
+          <w:szCs w:val="22"/>
+        </w:rPr>
+      </w:pPr>
+      <w:r>
+        <w:rPr>
+          <w:rFonts w:eastAsia="Hiragino Sans W4"/>
           <w:sz w:val="22"/>
           <w:szCs w:val="22"/>
         </w:rPr>
@@ -765,7 +708,7 @@
         <w:r>
           <w:rPr>
             <w:rStyle w:val="Hyperlink"/>
-            <w:rFonts w:ascii="Inter" w:eastAsia="Hiragino Sans W4" w:hAnsi="Inter"/>
+            <w:rFonts w:eastAsia="Hiragino Sans W4"/>
             <w:sz w:val="22"/>
             <w:szCs w:val="22"/>
           </w:rPr>
@@ -774,7 +717,7 @@
       </w:hyperlink>
       <w:r>
         <w:rPr>
-          <w:rFonts w:ascii="Inter" w:eastAsia="Hiragino Sans W4" w:hAnsi="Inter"/>
+          <w:rFonts w:eastAsia="Hiragino Sans W4"/>
           <w:sz w:val="22"/>
           <w:szCs w:val="22"/>
         </w:rPr>
@@ -782,7 +725,7 @@
       </w:r>
       <w:r>
         <w:rPr>
-          <w:rFonts w:ascii="Inter" w:eastAsia="Hiragino Sans W4" w:hAnsi="Inter"/>
+          <w:rFonts w:eastAsia="Hiragino Sans W4"/>
           <w:sz w:val="22"/>
           <w:szCs w:val="22"/>
         </w:rPr>
@@ -797,14 +740,14 @@
           <w:numId w:val="8"/>
         </w:numPr>
         <w:rPr>
-          <w:rFonts w:ascii="Inter" w:eastAsia="Hiragino Sans W4" w:hAnsi="Inter"/>
-          <w:sz w:val="22"/>
-          <w:szCs w:val="22"/>
-        </w:rPr>
-      </w:pPr>
-      <w:r>
-        <w:rPr>
-          <w:rFonts w:ascii="Inter" w:eastAsia="Hiragino Sans W4" w:hAnsi="Inter"/>
+          <w:rFonts w:eastAsia="Hiragino Sans W4"/>
+          <w:sz w:val="22"/>
+          <w:szCs w:val="22"/>
+        </w:rPr>
+      </w:pPr>
+      <w:r>
+        <w:rPr>
+          <w:rFonts w:eastAsia="Hiragino Sans W4"/>
           <w:sz w:val="22"/>
           <w:szCs w:val="22"/>
         </w:rPr>
@@ -814,7 +757,7 @@
         <w:r>
           <w:rPr>
             <w:rStyle w:val="Hyperlink"/>
-            <w:rFonts w:ascii="Inter" w:eastAsia="Hiragino Sans W4" w:hAnsi="Inter"/>
+            <w:rFonts w:eastAsia="Hiragino Sans W4"/>
             <w:sz w:val="22"/>
             <w:szCs w:val="22"/>
           </w:rPr>
@@ -823,7 +766,7 @@
       </w:hyperlink>
       <w:r>
         <w:rPr>
-          <w:rFonts w:ascii="Inter" w:eastAsia="Hiragino Sans W4" w:hAnsi="Inter"/>
+          <w:rFonts w:eastAsia="Hiragino Sans W4"/>
           <w:sz w:val="22"/>
           <w:szCs w:val="22"/>
         </w:rPr>
@@ -831,29 +774,11 @@
       </w:r>
       <w:r>
         <w:rPr>
-          <w:rFonts w:ascii="Inter" w:eastAsia="Hiragino Sans W4" w:hAnsi="Inter"/>
-          <w:sz w:val="22"/>
-          <w:szCs w:val="22"/>
-        </w:rPr>
-        <w:t xml:space="preserve">(Rust, automation, bash, </w:t>
-      </w:r>
-      <w:proofErr w:type="spellStart"/>
-      <w:r>
-        <w:rPr>
-          <w:rFonts w:ascii="Inter" w:eastAsia="Hiragino Sans W4" w:hAnsi="Inter"/>
-          <w:sz w:val="22"/>
-          <w:szCs w:val="22"/>
-        </w:rPr>
-        <w:t>pwsh</w:t>
-      </w:r>
-      <w:proofErr w:type="spellEnd"/>
-      <w:r>
-        <w:rPr>
-          <w:rFonts w:ascii="Inter" w:eastAsia="Hiragino Sans W4" w:hAnsi="Inter"/>
-          <w:sz w:val="22"/>
-          <w:szCs w:val="22"/>
-        </w:rPr>
-        <w:t xml:space="preserve"> scripting)</w:t>
+          <w:rFonts w:eastAsia="Hiragino Sans W4"/>
+          <w:sz w:val="22"/>
+          <w:szCs w:val="22"/>
+        </w:rPr>
+        <w:t>(Rust, automation, bash, pwsh scripting)</w:t>
       </w:r>
     </w:p>
     <w:p>
@@ -864,14 +789,14 @@
           <w:numId w:val="8"/>
         </w:numPr>
         <w:rPr>
-          <w:rFonts w:ascii="Inter" w:eastAsia="Hiragino Sans W4" w:hAnsi="Inter"/>
-          <w:sz w:val="22"/>
-          <w:szCs w:val="22"/>
-        </w:rPr>
-      </w:pPr>
-      <w:r>
-        <w:rPr>
-          <w:rFonts w:ascii="Inter" w:eastAsia="Hiragino Sans W4" w:hAnsi="Inter"/>
+          <w:rFonts w:eastAsia="Hiragino Sans W4"/>
+          <w:sz w:val="22"/>
+          <w:szCs w:val="22"/>
+        </w:rPr>
+      </w:pPr>
+      <w:r>
+        <w:rPr>
+          <w:rFonts w:eastAsia="Hiragino Sans W4"/>
           <w:sz w:val="22"/>
           <w:szCs w:val="22"/>
         </w:rPr>
@@ -881,7 +806,7 @@
         <w:r>
           <w:rPr>
             <w:rStyle w:val="Hyperlink"/>
-            <w:rFonts w:ascii="Inter" w:eastAsia="Hiragino Sans W4" w:hAnsi="Inter"/>
+            <w:rFonts w:eastAsia="Hiragino Sans W4"/>
             <w:sz w:val="22"/>
             <w:szCs w:val="22"/>
           </w:rPr>
@@ -890,87 +815,25 @@
       </w:hyperlink>
       <w:r>
         <w:rPr>
-          <w:rFonts w:ascii="Inter" w:eastAsia="Hiragino Sans W4" w:hAnsi="Inter"/>
-          <w:sz w:val="22"/>
-          <w:szCs w:val="22"/>
-        </w:rPr>
-        <w:t xml:space="preserve"> </w:t>
-      </w:r>
-      <w:r>
-        <w:rPr>
-          <w:rFonts w:ascii="Inter" w:eastAsia="Hiragino Sans W4" w:hAnsi="Inter"/>
-          <w:sz w:val="22"/>
-          <w:szCs w:val="22"/>
-        </w:rPr>
-        <w:t>(</w:t>
-      </w:r>
-      <w:proofErr w:type="spellStart"/>
-      <w:r>
-        <w:rPr>
-          <w:rFonts w:ascii="Inter" w:eastAsia="Hiragino Sans W4" w:hAnsi="Inter"/>
-          <w:sz w:val="22"/>
-          <w:szCs w:val="22"/>
-        </w:rPr>
-        <w:t>Nextjs</w:t>
-      </w:r>
-      <w:proofErr w:type="spellEnd"/>
-      <w:r>
-        <w:rPr>
-          <w:rFonts w:ascii="Inter" w:eastAsia="Hiragino Sans W4" w:hAnsi="Inter"/>
-          <w:sz w:val="22"/>
-          <w:szCs w:val="22"/>
-        </w:rPr>
-        <w:t xml:space="preserve">, </w:t>
-      </w:r>
-      <w:proofErr w:type="spellStart"/>
-      <w:r>
-        <w:rPr>
-          <w:rFonts w:ascii="Inter" w:eastAsia="Hiragino Sans W4" w:hAnsi="Inter"/>
-          <w:sz w:val="22"/>
-          <w:szCs w:val="22"/>
-        </w:rPr>
-        <w:t>Tailwindcss</w:t>
-      </w:r>
-      <w:proofErr w:type="spellEnd"/>
-      <w:r>
-        <w:rPr>
-          <w:rFonts w:ascii="Inter" w:eastAsia="Hiragino Sans W4" w:hAnsi="Inter"/>
-          <w:sz w:val="22"/>
-          <w:szCs w:val="22"/>
-        </w:rPr>
-        <w:t xml:space="preserve">, </w:t>
-      </w:r>
-      <w:proofErr w:type="spellStart"/>
-      <w:r>
-        <w:rPr>
-          <w:rFonts w:ascii="Inter" w:eastAsia="Hiragino Sans W4" w:hAnsi="Inter"/>
-          <w:sz w:val="22"/>
-          <w:szCs w:val="22"/>
-        </w:rPr>
-        <w:t>SanityCMS</w:t>
-      </w:r>
-      <w:proofErr w:type="spellEnd"/>
-      <w:r>
-        <w:rPr>
-          <w:rFonts w:ascii="Inter" w:eastAsia="Hiragino Sans W4" w:hAnsi="Inter"/>
-          <w:sz w:val="22"/>
-          <w:szCs w:val="22"/>
-        </w:rPr>
-        <w:t>)</w:t>
+          <w:rFonts w:eastAsia="Hiragino Sans W4"/>
+          <w:sz w:val="22"/>
+          <w:szCs w:val="22"/>
+        </w:rPr>
+        <w:t xml:space="preserve"> (Nextjs, Tailwindcss, SanityCMS)</w:t>
       </w:r>
     </w:p>
     <w:p>
       <w:pPr>
         <w:pStyle w:val="Heading1"/>
         <w:rPr>
-          <w:rFonts w:ascii="Inter" w:eastAsia="Hiragino Sans W4" w:hAnsi="Inter" w:cs="Segoe UI"/>
+          <w:rFonts w:ascii="Segoe UI" w:eastAsia="Hiragino Sans W4" w:hAnsi="Segoe UI" w:cs="Segoe UI"/>
           <w:sz w:val="28"/>
           <w:szCs w:val="28"/>
         </w:rPr>
       </w:pPr>
       <w:r>
         <w:rPr>
-          <w:rFonts w:ascii="Inter" w:eastAsia="Hiragino Sans W4" w:hAnsi="Inter" w:cs="Segoe UI"/>
+          <w:rFonts w:ascii="Segoe UI" w:eastAsia="Hiragino Sans W4" w:hAnsi="Segoe UI" w:cs="Segoe UI"/>
           <w:sz w:val="28"/>
           <w:szCs w:val="28"/>
         </w:rPr>
@@ -985,14 +848,14 @@
           <w:numId w:val="10"/>
         </w:numPr>
         <w:rPr>
-          <w:rFonts w:ascii="Inter" w:eastAsia="Hiragino Sans W4" w:hAnsi="Inter"/>
-          <w:sz w:val="22"/>
-          <w:szCs w:val="22"/>
-        </w:rPr>
-      </w:pPr>
-      <w:r>
-        <w:rPr>
-          <w:rFonts w:ascii="Inter" w:eastAsia="Hiragino Sans W4" w:hAnsi="Inter"/>
+          <w:rFonts w:eastAsia="Hiragino Sans W4"/>
+          <w:sz w:val="22"/>
+          <w:szCs w:val="22"/>
+        </w:rPr>
+      </w:pPr>
+      <w:r>
+        <w:rPr>
+          <w:rFonts w:eastAsia="Hiragino Sans W4"/>
           <w:sz w:val="22"/>
           <w:szCs w:val="22"/>
         </w:rPr>
@@ -1000,7 +863,7 @@
       </w:r>
       <w:r>
         <w:rPr>
-          <w:rFonts w:ascii="Inter" w:eastAsia="Hiragino Sans W4" w:hAnsi="Inter"/>
+          <w:rFonts w:eastAsia="Hiragino Sans W4"/>
           <w:sz w:val="22"/>
           <w:szCs w:val="22"/>
         </w:rPr>
@@ -1008,7 +871,7 @@
       </w:r>
       <w:r>
         <w:rPr>
-          <w:rFonts w:ascii="Inter" w:eastAsia="Hiragino Sans W4" w:hAnsi="Inter"/>
+          <w:rFonts w:eastAsia="Hiragino Sans W4"/>
           <w:sz w:val="22"/>
           <w:szCs w:val="22"/>
         </w:rPr>
@@ -1023,54 +886,18 @@
           <w:numId w:val="10"/>
         </w:numPr>
         <w:rPr>
-          <w:rFonts w:ascii="Inter" w:eastAsia="Hiragino Sans W4" w:hAnsi="Inter"/>
-          <w:sz w:val="22"/>
-          <w:szCs w:val="22"/>
-        </w:rPr>
-      </w:pPr>
-      <w:r>
-        <w:rPr>
-          <w:rFonts w:ascii="Inter" w:eastAsia="Hiragino Sans W4" w:hAnsi="Inter"/>
-          <w:sz w:val="22"/>
-          <w:szCs w:val="22"/>
-        </w:rPr>
-        <w:t xml:space="preserve">Platform: Linux, Windows, macOS, </w:t>
-      </w:r>
-      <w:proofErr w:type="spellStart"/>
-      <w:r>
-        <w:rPr>
-          <w:rFonts w:ascii="Inter" w:eastAsia="Hiragino Sans W4" w:hAnsi="Inter"/>
-          <w:sz w:val="22"/>
-          <w:szCs w:val="22"/>
-        </w:rPr>
-        <w:t>qemu</w:t>
-      </w:r>
-      <w:proofErr w:type="spellEnd"/>
-      <w:r>
-        <w:rPr>
-          <w:rFonts w:ascii="Inter" w:eastAsia="Hiragino Sans W4" w:hAnsi="Inter"/>
-          <w:sz w:val="22"/>
-          <w:szCs w:val="22"/>
-        </w:rPr>
-        <w:t xml:space="preserve">, Hyper-V, Docker, cri-o, </w:t>
-      </w:r>
-      <w:proofErr w:type="spellStart"/>
-      <w:r>
-        <w:rPr>
-          <w:rFonts w:ascii="Inter" w:eastAsia="Hiragino Sans W4" w:hAnsi="Inter"/>
-          <w:sz w:val="22"/>
-          <w:szCs w:val="22"/>
-        </w:rPr>
-        <w:t>kubernetes</w:t>
-      </w:r>
-      <w:proofErr w:type="spellEnd"/>
-      <w:r>
-        <w:rPr>
-          <w:rFonts w:ascii="Inter" w:eastAsia="Hiragino Sans W4" w:hAnsi="Inter"/>
-          <w:sz w:val="22"/>
-          <w:szCs w:val="22"/>
-        </w:rPr>
-        <w:t>, helm, Ansible.</w:t>
+          <w:rFonts w:eastAsia="Hiragino Sans W4"/>
+          <w:sz w:val="22"/>
+          <w:szCs w:val="22"/>
+        </w:rPr>
+      </w:pPr>
+      <w:r>
+        <w:rPr>
+          <w:rFonts w:eastAsia="Hiragino Sans W4"/>
+          <w:sz w:val="22"/>
+          <w:szCs w:val="22"/>
+        </w:rPr>
+        <w:t>Platform: Linux, Windows, macOS, qemu, Hyper-V, Docker, cri-o, kubernetes, helm, Ansible.</w:t>
       </w:r>
     </w:p>
     <w:p>
@@ -1081,36 +908,18 @@
           <w:numId w:val="10"/>
         </w:numPr>
         <w:rPr>
-          <w:rFonts w:ascii="Inter" w:eastAsia="Hiragino Sans W4" w:hAnsi="Inter"/>
-          <w:sz w:val="22"/>
-          <w:szCs w:val="22"/>
-        </w:rPr>
-      </w:pPr>
-      <w:r>
-        <w:rPr>
-          <w:rFonts w:ascii="Inter" w:eastAsia="Hiragino Sans W4" w:hAnsi="Inter"/>
-          <w:sz w:val="22"/>
-          <w:szCs w:val="22"/>
-        </w:rPr>
-        <w:t xml:space="preserve">Networking: nginx, calico, caddy, </w:t>
-      </w:r>
-      <w:proofErr w:type="spellStart"/>
-      <w:r>
-        <w:rPr>
-          <w:rFonts w:ascii="Inter" w:eastAsia="Hiragino Sans W4" w:hAnsi="Inter"/>
-          <w:sz w:val="22"/>
-          <w:szCs w:val="22"/>
-        </w:rPr>
-        <w:t>firewalld</w:t>
-      </w:r>
-      <w:proofErr w:type="spellEnd"/>
-      <w:r>
-        <w:rPr>
-          <w:rFonts w:ascii="Inter" w:eastAsia="Hiragino Sans W4" w:hAnsi="Inter"/>
-          <w:sz w:val="22"/>
-          <w:szCs w:val="22"/>
-        </w:rPr>
-        <w:t>.</w:t>
+          <w:rFonts w:eastAsia="Hiragino Sans W4"/>
+          <w:sz w:val="22"/>
+          <w:szCs w:val="22"/>
+        </w:rPr>
+      </w:pPr>
+      <w:r>
+        <w:rPr>
+          <w:rFonts w:eastAsia="Hiragino Sans W4"/>
+          <w:sz w:val="22"/>
+          <w:szCs w:val="22"/>
+        </w:rPr>
+        <w:t>Networking: nginx, calico, caddy, firewalld.</w:t>
       </w:r>
     </w:p>
     <w:p>
@@ -1121,36 +930,18 @@
           <w:numId w:val="10"/>
         </w:numPr>
         <w:rPr>
-          <w:rFonts w:ascii="Inter" w:eastAsia="Hiragino Sans W4" w:hAnsi="Inter"/>
-          <w:sz w:val="22"/>
-          <w:szCs w:val="22"/>
-        </w:rPr>
-      </w:pPr>
-      <w:r>
-        <w:rPr>
-          <w:rFonts w:ascii="Inter" w:eastAsia="Hiragino Sans W4" w:hAnsi="Inter"/>
-          <w:sz w:val="22"/>
-          <w:szCs w:val="22"/>
-        </w:rPr>
-        <w:t xml:space="preserve">Security: (m)TLS, OAuth2, SAML2, </w:t>
-      </w:r>
-      <w:proofErr w:type="spellStart"/>
-      <w:r>
-        <w:rPr>
-          <w:rFonts w:ascii="Inter" w:eastAsia="Hiragino Sans W4" w:hAnsi="Inter"/>
-          <w:sz w:val="22"/>
-          <w:szCs w:val="22"/>
-        </w:rPr>
-        <w:t>jwt</w:t>
-      </w:r>
-      <w:proofErr w:type="spellEnd"/>
-      <w:r>
-        <w:rPr>
-          <w:rFonts w:ascii="Inter" w:eastAsia="Hiragino Sans W4" w:hAnsi="Inter"/>
-          <w:sz w:val="22"/>
-          <w:szCs w:val="22"/>
-        </w:rPr>
-        <w:t>, OIDC.</w:t>
+          <w:rFonts w:eastAsia="Hiragino Sans W4"/>
+          <w:sz w:val="22"/>
+          <w:szCs w:val="22"/>
+        </w:rPr>
+      </w:pPr>
+      <w:r>
+        <w:rPr>
+          <w:rFonts w:eastAsia="Hiragino Sans W4"/>
+          <w:sz w:val="22"/>
+          <w:szCs w:val="22"/>
+        </w:rPr>
+        <w:t>Security: (m)TLS, OAuth2, SAML2, jwt, OIDC.</w:t>
       </w:r>
     </w:p>
     <w:p>
@@ -1161,67 +952,22 @@
           <w:numId w:val="10"/>
         </w:numPr>
         <w:rPr>
-          <w:rFonts w:ascii="Inter" w:eastAsia="Hiragino Sans W4" w:hAnsi="Inter"/>
-          <w:sz w:val="22"/>
-          <w:szCs w:val="22"/>
-        </w:rPr>
-      </w:pPr>
-      <w:r>
-        <w:rPr>
-          <w:rFonts w:ascii="Inter" w:eastAsia="Hiragino Sans W4" w:hAnsi="Inter"/>
-          <w:sz w:val="22"/>
-          <w:szCs w:val="22"/>
-        </w:rPr>
-        <w:t xml:space="preserve">Data: </w:t>
-      </w:r>
-      <w:proofErr w:type="spellStart"/>
-      <w:r>
-        <w:rPr>
-          <w:rFonts w:ascii="Inter" w:eastAsia="Hiragino Sans W4" w:hAnsi="Inter"/>
-          <w:sz w:val="22"/>
-          <w:szCs w:val="22"/>
-        </w:rPr>
-        <w:t>postgres</w:t>
-      </w:r>
-      <w:proofErr w:type="spellEnd"/>
-      <w:r>
-        <w:rPr>
-          <w:rFonts w:ascii="Inter" w:eastAsia="Hiragino Sans W4" w:hAnsi="Inter"/>
-          <w:sz w:val="22"/>
-          <w:szCs w:val="22"/>
-        </w:rPr>
-        <w:t xml:space="preserve">, </w:t>
-      </w:r>
-      <w:proofErr w:type="spellStart"/>
-      <w:r>
-        <w:rPr>
-          <w:rFonts w:ascii="Inter" w:eastAsia="Hiragino Sans W4" w:hAnsi="Inter"/>
-          <w:sz w:val="22"/>
-          <w:szCs w:val="22"/>
-        </w:rPr>
-        <w:t>mysql</w:t>
-      </w:r>
-      <w:proofErr w:type="spellEnd"/>
-      <w:r>
-        <w:rPr>
-          <w:rFonts w:ascii="Inter" w:eastAsia="Hiragino Sans W4" w:hAnsi="Inter"/>
-          <w:sz w:val="22"/>
-          <w:szCs w:val="22"/>
-        </w:rPr>
-        <w:t xml:space="preserve">, </w:t>
-      </w:r>
-      <w:proofErr w:type="spellStart"/>
-      <w:r>
-        <w:rPr>
-          <w:rFonts w:ascii="Inter" w:eastAsia="Hiragino Sans W4" w:hAnsi="Inter"/>
-          <w:sz w:val="22"/>
-          <w:szCs w:val="22"/>
-        </w:rPr>
-        <w:t>Co</w:t>
-      </w:r>
-      <w:r>
-        <w:rPr>
-          <w:rFonts w:ascii="Inter" w:eastAsia="Hiragino Sans W4" w:hAnsi="Inter"/>
+          <w:rFonts w:eastAsia="Hiragino Sans W4"/>
+          <w:sz w:val="22"/>
+          <w:szCs w:val="22"/>
+        </w:rPr>
+      </w:pPr>
+      <w:r>
+        <w:rPr>
+          <w:rFonts w:eastAsia="Hiragino Sans W4"/>
+          <w:sz w:val="22"/>
+          <w:szCs w:val="22"/>
+        </w:rPr>
+        <w:t>Data: postgres, mysql, Co</w:t>
+      </w:r>
+      <w:r>
+        <w:rPr>
+          <w:rFonts w:eastAsia="Hiragino Sans W4"/>
           <w:sz w:val="22"/>
           <w:szCs w:val="22"/>
         </w:rPr>
@@ -1229,70 +975,15 @@
       </w:r>
       <w:r>
         <w:rPr>
-          <w:rFonts w:ascii="Inter" w:eastAsia="Hiragino Sans W4" w:hAnsi="Inter"/>
-          <w:sz w:val="22"/>
-          <w:szCs w:val="22"/>
-        </w:rPr>
-        <w:t>mosDB</w:t>
-      </w:r>
-      <w:proofErr w:type="spellEnd"/>
-      <w:r>
-        <w:rPr>
-          <w:rFonts w:ascii="Inter" w:eastAsia="Hiragino Sans W4" w:hAnsi="Inter"/>
-          <w:sz w:val="22"/>
-          <w:szCs w:val="22"/>
-        </w:rPr>
-        <w:t xml:space="preserve">, </w:t>
-      </w:r>
-      <w:proofErr w:type="spellStart"/>
-      <w:r>
-        <w:rPr>
-          <w:rFonts w:ascii="Inter" w:eastAsia="Hiragino Sans W4" w:hAnsi="Inter"/>
-          <w:sz w:val="22"/>
-          <w:szCs w:val="22"/>
-        </w:rPr>
-        <w:t>mariadb</w:t>
-      </w:r>
-      <w:proofErr w:type="spellEnd"/>
-      <w:r>
-        <w:rPr>
-          <w:rFonts w:ascii="Inter" w:eastAsia="Hiragino Sans W4" w:hAnsi="Inter"/>
-          <w:sz w:val="22"/>
-          <w:szCs w:val="22"/>
-        </w:rPr>
-        <w:t xml:space="preserve">, </w:t>
-      </w:r>
-      <w:proofErr w:type="spellStart"/>
-      <w:r>
-        <w:rPr>
-          <w:rFonts w:ascii="Inter" w:eastAsia="Hiragino Sans W4" w:hAnsi="Inter"/>
-          <w:sz w:val="22"/>
-          <w:szCs w:val="22"/>
-        </w:rPr>
-        <w:t>redis</w:t>
-      </w:r>
-      <w:proofErr w:type="spellEnd"/>
-      <w:r>
-        <w:rPr>
-          <w:rFonts w:ascii="Inter" w:eastAsia="Hiragino Sans W4" w:hAnsi="Inter"/>
-          <w:sz w:val="22"/>
-          <w:szCs w:val="22"/>
-        </w:rPr>
-        <w:t xml:space="preserve">, </w:t>
-      </w:r>
-      <w:proofErr w:type="spellStart"/>
-      <w:r>
-        <w:rPr>
-          <w:rFonts w:ascii="Inter" w:eastAsia="Hiragino Sans W4" w:hAnsi="Inter"/>
-          <w:sz w:val="22"/>
-          <w:szCs w:val="22"/>
-        </w:rPr>
-        <w:t>memcache</w:t>
-      </w:r>
-      <w:proofErr w:type="spellEnd"/>
-      <w:r>
-        <w:rPr>
-          <w:rFonts w:ascii="Inter" w:eastAsia="Hiragino Sans W4" w:hAnsi="Inter"/>
+          <w:rFonts w:eastAsia="Hiragino Sans W4"/>
+          <w:sz w:val="22"/>
+          <w:szCs w:val="22"/>
+        </w:rPr>
+        <w:t>mosDB, mariadb, redis, memcache</w:t>
+      </w:r>
+      <w:r>
+        <w:rPr>
+          <w:rFonts w:eastAsia="Hiragino Sans W4"/>
           <w:sz w:val="22"/>
           <w:szCs w:val="22"/>
         </w:rPr>
@@ -1307,14 +998,14 @@
           <w:numId w:val="10"/>
         </w:numPr>
         <w:rPr>
-          <w:rFonts w:ascii="Inter" w:eastAsia="Hiragino Sans W4" w:hAnsi="Inter"/>
-          <w:sz w:val="22"/>
-          <w:szCs w:val="22"/>
-        </w:rPr>
-      </w:pPr>
-      <w:r>
-        <w:rPr>
-          <w:rFonts w:ascii="Inter" w:eastAsia="Hiragino Sans W4" w:hAnsi="Inter"/>
+          <w:rFonts w:eastAsia="Hiragino Sans W4"/>
+          <w:sz w:val="22"/>
+          <w:szCs w:val="22"/>
+        </w:rPr>
+      </w:pPr>
+      <w:r>
+        <w:rPr>
+          <w:rFonts w:eastAsia="Hiragino Sans W4"/>
           <w:sz w:val="22"/>
           <w:szCs w:val="22"/>
         </w:rPr>
@@ -1325,14 +1016,14 @@
       <w:pPr>
         <w:pStyle w:val="Heading1"/>
         <w:rPr>
-          <w:rFonts w:ascii="Inter" w:eastAsia="Hiragino Sans W4" w:hAnsi="Inter" w:cs="Segoe UI"/>
+          <w:rFonts w:ascii="Segoe UI" w:eastAsia="Hiragino Sans W4" w:hAnsi="Segoe UI" w:cs="Segoe UI"/>
           <w:sz w:val="28"/>
           <w:szCs w:val="28"/>
         </w:rPr>
       </w:pPr>
       <w:r>
         <w:rPr>
-          <w:rFonts w:ascii="Inter" w:eastAsia="Hiragino Sans W4" w:hAnsi="Inter" w:cs="Segoe UI"/>
+          <w:rFonts w:ascii="Segoe UI" w:eastAsia="Hiragino Sans W4" w:hAnsi="Segoe UI" w:cs="Segoe UI"/>
           <w:sz w:val="28"/>
           <w:szCs w:val="28"/>
         </w:rPr>
@@ -1348,7 +1039,7 @@
         </w:numPr>
         <w:rPr>
           <w:rStyle w:val="Hyperlink"/>
-          <w:rFonts w:ascii="Inter" w:eastAsia="Hiragino Sans W4" w:hAnsi="Inter"/>
+          <w:rFonts w:eastAsia="Hiragino Sans W4"/>
           <w:color w:val="auto"/>
           <w:sz w:val="20"/>
           <w:szCs w:val="20"/>
@@ -1357,7 +1048,7 @@
       </w:pPr>
       <w:r>
         <w:rPr>
-          <w:rFonts w:ascii="Inter" w:eastAsia="Hiragino Sans W4" w:hAnsi="Inter"/>
+          <w:rFonts w:eastAsia="Hiragino Sans W4"/>
           <w:sz w:val="20"/>
           <w:szCs w:val="20"/>
         </w:rPr>
@@ -1365,7 +1056,7 @@
       </w:r>
       <w:r>
         <w:rPr>
-          <w:rFonts w:ascii="Inter" w:eastAsia="Hiragino Sans W4" w:hAnsi="Inter"/>
+          <w:rFonts w:eastAsia="Hiragino Sans W4"/>
           <w:sz w:val="20"/>
           <w:szCs w:val="20"/>
         </w:rPr>
@@ -1373,7 +1064,7 @@
       </w:r>
       <w:r>
         <w:rPr>
-          <w:rFonts w:ascii="Inter" w:eastAsia="Hiragino Sans W4" w:hAnsi="Inter"/>
+          <w:rFonts w:eastAsia="Hiragino Sans W4"/>
           <w:sz w:val="20"/>
           <w:szCs w:val="20"/>
         </w:rPr>
@@ -1381,7 +1072,7 @@
       </w:r>
       <w:r>
         <w:rPr>
-          <w:rFonts w:ascii="Inter" w:eastAsia="Hiragino Sans W4" w:hAnsi="Inter"/>
+          <w:rFonts w:eastAsia="Hiragino Sans W4"/>
           <w:sz w:val="20"/>
           <w:szCs w:val="20"/>
         </w:rPr>
@@ -1389,7 +1080,7 @@
       </w:r>
       <w:r>
         <w:rPr>
-          <w:rFonts w:ascii="Inter" w:eastAsia="Hiragino Sans W4" w:hAnsi="Inter"/>
+          <w:rFonts w:eastAsia="Hiragino Sans W4"/>
           <w:sz w:val="20"/>
           <w:szCs w:val="20"/>
         </w:rPr>
@@ -1399,7 +1090,7 @@
         <w:r>
           <w:rPr>
             <w:rStyle w:val="Hyperlink"/>
-            <w:rFonts w:ascii="Inter" w:eastAsia="Hiragino Sans W4" w:hAnsi="Inter"/>
+            <w:rFonts w:eastAsia="Hiragino Sans W4"/>
             <w:sz w:val="20"/>
             <w:szCs w:val="20"/>
           </w:rPr>
@@ -1408,7 +1099,7 @@
         <w:r>
           <w:rPr>
             <w:rStyle w:val="Hyperlink"/>
-            <w:rFonts w:ascii="Inter" w:eastAsia="Hiragino Sans W4" w:hAnsi="Inter"/>
+            <w:rFonts w:eastAsia="Hiragino Sans W4"/>
             <w:sz w:val="20"/>
             <w:szCs w:val="20"/>
           </w:rPr>
@@ -1417,7 +1108,7 @@
         <w:r>
           <w:rPr>
             <w:rStyle w:val="Hyperlink"/>
-            <w:rFonts w:ascii="Inter" w:eastAsia="Hiragino Sans W4" w:hAnsi="Inter"/>
+            <w:rFonts w:eastAsia="Hiragino Sans W4"/>
             <w:sz w:val="20"/>
             <w:szCs w:val="20"/>
           </w:rPr>
@@ -1426,7 +1117,7 @@
         <w:r>
           <w:rPr>
             <w:rStyle w:val="Hyperlink"/>
-            <w:rFonts w:ascii="Inter" w:eastAsia="Hiragino Sans W4" w:hAnsi="Inter"/>
+            <w:rFonts w:eastAsia="Hiragino Sans W4"/>
             <w:sz w:val="20"/>
             <w:szCs w:val="20"/>
           </w:rPr>
@@ -1435,7 +1126,7 @@
         <w:r>
           <w:rPr>
             <w:rStyle w:val="Hyperlink"/>
-            <w:rFonts w:ascii="Inter" w:eastAsia="Hiragino Sans W4" w:hAnsi="Inter"/>
+            <w:rFonts w:eastAsia="Hiragino Sans W4"/>
             <w:sz w:val="20"/>
             <w:szCs w:val="20"/>
           </w:rPr>
@@ -1444,7 +1135,7 @@
         <w:r>
           <w:rPr>
             <w:rStyle w:val="Hyperlink"/>
-            <w:rFonts w:ascii="Inter" w:eastAsia="Hiragino Sans W4" w:hAnsi="Inter"/>
+            <w:rFonts w:eastAsia="Hiragino Sans W4"/>
             <w:sz w:val="20"/>
             <w:szCs w:val="20"/>
           </w:rPr>
@@ -1460,45 +1151,43 @@
           <w:numId w:val="11"/>
         </w:numPr>
         <w:rPr>
-          <w:rFonts w:ascii="Inter" w:eastAsia="Hiragino Sans W4" w:hAnsi="Inter"/>
+          <w:rFonts w:eastAsia="Hiragino Sans W4"/>
           <w:sz w:val="20"/>
           <w:szCs w:val="20"/>
         </w:rPr>
       </w:pPr>
       <w:r>
         <w:rPr>
-          <w:rFonts w:ascii="Inter" w:eastAsia="Hiragino Sans W4" w:hAnsi="Inter"/>
+          <w:rFonts w:eastAsia="Hiragino Sans W4"/>
           <w:sz w:val="20"/>
           <w:szCs w:val="20"/>
         </w:rPr>
         <w:t xml:space="preserve">Director, Logistics (2021-2022), Photographer (2023-2024) at </w:t>
       </w:r>
       <w:hyperlink r:id="rId15" w:history="1">
-        <w:proofErr w:type="spellStart"/>
         <w:r>
           <w:rPr>
             <w:rStyle w:val="Hyperlink"/>
-            <w:rFonts w:ascii="Inter" w:eastAsia="Hiragino Sans W4" w:hAnsi="Inter"/>
+            <w:rFonts w:eastAsia="Hiragino Sans W4"/>
             <w:sz w:val="20"/>
             <w:szCs w:val="20"/>
           </w:rPr>
           <w:t>HackConcordia</w:t>
         </w:r>
-        <w:proofErr w:type="spellEnd"/>
       </w:hyperlink>
     </w:p>
     <w:p>
       <w:pPr>
         <w:pStyle w:val="Heading1"/>
         <w:rPr>
-          <w:rFonts w:ascii="Inter" w:eastAsia="Hiragino Sans W4" w:hAnsi="Inter" w:cs="Segoe UI"/>
+          <w:rFonts w:ascii="Segoe UI" w:eastAsia="Hiragino Sans W4" w:hAnsi="Segoe UI" w:cs="Segoe UI"/>
           <w:sz w:val="28"/>
           <w:szCs w:val="28"/>
         </w:rPr>
       </w:pPr>
       <w:r>
         <w:rPr>
-          <w:rFonts w:ascii="Inter" w:eastAsia="Hiragino Sans W4" w:hAnsi="Inter" w:cs="Segoe UI"/>
+          <w:rFonts w:ascii="Segoe UI" w:eastAsia="Hiragino Sans W4" w:hAnsi="Segoe UI" w:cs="Segoe UI"/>
           <w:sz w:val="28"/>
           <w:szCs w:val="28"/>
         </w:rPr>
@@ -1513,14 +1202,14 @@
           <w:numId w:val="9"/>
         </w:numPr>
         <w:rPr>
-          <w:rFonts w:ascii="Inter" w:eastAsia="Hiragino Sans W4" w:hAnsi="Inter"/>
-          <w:sz w:val="22"/>
-          <w:szCs w:val="22"/>
-        </w:rPr>
-      </w:pPr>
-      <w:r>
-        <w:rPr>
-          <w:rFonts w:ascii="Inter" w:eastAsia="Hiragino Sans W4" w:hAnsi="Inter"/>
+          <w:rFonts w:eastAsia="Hiragino Sans W4"/>
+          <w:sz w:val="22"/>
+          <w:szCs w:val="22"/>
+        </w:rPr>
+      </w:pPr>
+      <w:r>
+        <w:rPr>
+          <w:rFonts w:eastAsia="Hiragino Sans W4"/>
           <w:sz w:val="22"/>
           <w:szCs w:val="22"/>
         </w:rPr>

</xml_diff>